<commit_message>
Introduccion, conclusiones y recomendaciones
Se agrega la Introduccion, conclusiones y recomendaciones al tomo y como un artefacto.
</commit_message>
<xml_diff>
--- a/Documentacion/Tomo/TOMO V0.0.docx
+++ b/Documentacion/Tomo/TOMO V0.0.docx
@@ -23,6 +23,7 @@
         <w:jc w:val="center"/>
         <w:rPr>
           <w:rFonts w:ascii="Arial" w:eastAsiaTheme="minorEastAsia" w:hAnsi="Arial" w:cs="Arial"/>
+          <w:b/>
           <w:bCs/>
           <w:sz w:val="24"/>
           <w:szCs w:val="24"/>
@@ -32,6 +33,7 @@
       <w:r>
         <w:rPr>
           <w:rFonts w:ascii="Arial" w:eastAsiaTheme="minorEastAsia" w:hAnsi="Arial" w:cs="Arial"/>
+          <w:b/>
           <w:bCs/>
           <w:sz w:val="24"/>
           <w:szCs w:val="24"/>
@@ -50,6 +52,7 @@
         <w:jc w:val="center"/>
         <w:rPr>
           <w:rFonts w:ascii="Arial" w:eastAsiaTheme="minorEastAsia" w:hAnsi="Arial" w:cs="Arial"/>
+          <w:b/>
           <w:bCs/>
           <w:sz w:val="24"/>
           <w:szCs w:val="24"/>
@@ -59,6 +62,7 @@
       <w:r>
         <w:rPr>
           <w:rFonts w:ascii="Arial" w:eastAsiaTheme="minorEastAsia" w:hAnsi="Arial" w:cs="Arial"/>
+          <w:b/>
           <w:bCs/>
           <w:sz w:val="24"/>
           <w:szCs w:val="24"/>
@@ -77,6 +81,7 @@
         <w:jc w:val="center"/>
         <w:rPr>
           <w:rFonts w:ascii="Arial" w:eastAsiaTheme="minorEastAsia" w:hAnsi="Arial" w:cs="Arial"/>
+          <w:b/>
           <w:sz w:val="24"/>
           <w:szCs w:val="24"/>
           <w:lang w:val="es-ES" w:eastAsia="es-ES"/>
@@ -93,6 +98,7 @@
         <w:jc w:val="center"/>
         <w:rPr>
           <w:rFonts w:ascii="Arial" w:eastAsiaTheme="minorEastAsia" w:hAnsi="Arial" w:cs="Arial"/>
+          <w:b/>
           <w:sz w:val="26"/>
           <w:szCs w:val="26"/>
           <w:lang w:val="es-ES" w:eastAsia="es-ES"/>
@@ -105,6 +111,7 @@
         <w:jc w:val="center"/>
         <w:rPr>
           <w:rFonts w:ascii="Arial" w:hAnsi="Arial" w:cs="Arial"/>
+          <w:b/>
           <w:sz w:val="26"/>
           <w:szCs w:val="26"/>
         </w:rPr>
@@ -112,6 +119,7 @@
       <w:r>
         <w:rPr>
           <w:rFonts w:ascii="Arial" w:hAnsi="Arial" w:cs="Arial"/>
+          <w:b/>
           <w:sz w:val="26"/>
           <w:szCs w:val="26"/>
         </w:rPr>
@@ -120,6 +128,7 @@
       <w:r>
         <w:rPr>
           <w:rFonts w:ascii="Arial" w:hAnsi="Arial" w:cs="Arial"/>
+          <w:b/>
           <w:sz w:val="26"/>
           <w:szCs w:val="26"/>
         </w:rPr>
@@ -128,12 +137,14 @@
       <w:r>
         <w:rPr>
           <w:rFonts w:ascii="Arial" w:hAnsi="Arial" w:cs="Arial"/>
+          <w:b/>
         </w:rPr>
         <w:instrText xml:space="preserve"> XE "</w:instrText>
       </w:r>
       <w:r>
         <w:rPr>
           <w:rFonts w:ascii="Arial" w:hAnsi="Arial" w:cs="Arial"/>
+          <w:b/>
           <w:sz w:val="24"/>
           <w:szCs w:val="24"/>
         </w:rPr>
@@ -142,12 +153,14 @@
       <w:r>
         <w:rPr>
           <w:rFonts w:ascii="Arial" w:hAnsi="Arial" w:cs="Arial"/>
+          <w:b/>
         </w:rPr>
         <w:instrText xml:space="preserve">:Comunicación de campo cercano" </w:instrText>
       </w:r>
       <w:r>
         <w:rPr>
           <w:rFonts w:ascii="Arial" w:hAnsi="Arial" w:cs="Arial"/>
+          <w:b/>
           <w:sz w:val="26"/>
           <w:szCs w:val="26"/>
         </w:rPr>
@@ -766,29 +779,7 @@
           <w:szCs w:val="24"/>
           <w:lang w:val="es-ES" w:eastAsia="es-ES"/>
         </w:rPr>
-        <w:t xml:space="preserve">Sears </w:t>
-      </w:r>
-      <w:proofErr w:type="spellStart"/>
-      <w:r>
-        <w:rPr>
-          <w:rFonts w:ascii="Arial" w:eastAsiaTheme="minorEastAsia" w:hAnsi="Arial" w:cs="Arial"/>
-          <w:b/>
-          <w:sz w:val="24"/>
-          <w:szCs w:val="24"/>
-          <w:lang w:val="es-ES" w:eastAsia="es-ES"/>
-        </w:rPr>
-        <w:t>Zuñiga</w:t>
-      </w:r>
-      <w:proofErr w:type="spellEnd"/>
-      <w:r>
-        <w:rPr>
-          <w:rFonts w:ascii="Arial" w:eastAsiaTheme="minorEastAsia" w:hAnsi="Arial" w:cs="Arial"/>
-          <w:b/>
-          <w:sz w:val="24"/>
-          <w:szCs w:val="24"/>
-          <w:lang w:val="es-ES" w:eastAsia="es-ES"/>
-        </w:rPr>
-        <w:t>, Teddy John</w:t>
+        <w:t>Sears Zuñiga, Teddy John</w:t>
       </w:r>
     </w:p>
     <w:p>
@@ -856,20 +847,8 @@
           <w:szCs w:val="24"/>
           <w:lang w:val="es-ES" w:eastAsia="es-ES"/>
         </w:rPr>
-        <w:t xml:space="preserve">Villamizar Meza, Sandra </w:t>
-      </w:r>
-      <w:proofErr w:type="spellStart"/>
-      <w:r>
-        <w:rPr>
-          <w:rFonts w:ascii="Arial" w:eastAsiaTheme="minorEastAsia" w:hAnsi="Arial" w:cs="Arial"/>
-          <w:b/>
-          <w:sz w:val="24"/>
-          <w:szCs w:val="24"/>
-          <w:lang w:val="es-ES" w:eastAsia="es-ES"/>
-        </w:rPr>
-        <w:t>Lisett</w:t>
-      </w:r>
-      <w:proofErr w:type="spellEnd"/>
+        <w:t>Villamizar Meza, Sandra Lisett</w:t>
+      </w:r>
     </w:p>
     <w:p>
       <w:pPr>
@@ -1019,26 +998,31 @@
         <w:autoSpaceDE w:val="0"/>
         <w:autoSpaceDN w:val="0"/>
         <w:adjustRightInd w:val="0"/>
-        <w:spacing w:after="0" w:line="360" w:lineRule="auto"/>
-        <w:jc w:val="center"/>
+        <w:spacing w:after="240" w:line="360" w:lineRule="auto"/>
+        <w:ind w:left="708" w:firstLine="708"/>
         <w:rPr>
           <w:rFonts w:ascii="Arial" w:eastAsiaTheme="minorEastAsia" w:hAnsi="Arial" w:cs="Arial"/>
-          <w:bCs/>
           <w:sz w:val="24"/>
           <w:szCs w:val="24"/>
           <w:lang w:val="es-ES" w:eastAsia="es-ES"/>
         </w:rPr>
       </w:pPr>
-      <w:r>
+    </w:p>
+    <w:p>
+      <w:pPr>
+        <w:widowControl w:val="0"/>
+        <w:autoSpaceDE w:val="0"/>
+        <w:autoSpaceDN w:val="0"/>
+        <w:adjustRightInd w:val="0"/>
+        <w:spacing w:after="240" w:line="360" w:lineRule="auto"/>
+        <w:ind w:left="708" w:firstLine="708"/>
         <w:rPr>
           <w:rFonts w:ascii="Arial" w:eastAsiaTheme="minorEastAsia" w:hAnsi="Arial" w:cs="Arial"/>
-          <w:bCs/>
           <w:sz w:val="24"/>
           <w:szCs w:val="24"/>
           <w:lang w:val="es-ES" w:eastAsia="es-ES"/>
         </w:rPr>
-        <w:t xml:space="preserve">FACULTAD DE INGENIERÍA </w:t>
-      </w:r>
+      </w:pPr>
     </w:p>
     <w:p>
       <w:pPr>
@@ -1050,6 +1034,7 @@
         <w:jc w:val="center"/>
         <w:rPr>
           <w:rFonts w:ascii="Arial" w:eastAsiaTheme="minorEastAsia" w:hAnsi="Arial" w:cs="Arial"/>
+          <w:b/>
           <w:bCs/>
           <w:sz w:val="24"/>
           <w:szCs w:val="24"/>
@@ -1059,12 +1044,41 @@
       <w:r>
         <w:rPr>
           <w:rFonts w:ascii="Arial" w:eastAsiaTheme="minorEastAsia" w:hAnsi="Arial" w:cs="Arial"/>
+          <w:b/>
           <w:bCs/>
           <w:sz w:val="24"/>
           <w:szCs w:val="24"/>
           <w:lang w:val="es-ES" w:eastAsia="es-ES"/>
         </w:rPr>
-        <w:lastRenderedPageBreak/>
+        <w:t xml:space="preserve">FACULTAD DE INGENIERÍA </w:t>
+      </w:r>
+    </w:p>
+    <w:p>
+      <w:pPr>
+        <w:widowControl w:val="0"/>
+        <w:autoSpaceDE w:val="0"/>
+        <w:autoSpaceDN w:val="0"/>
+        <w:adjustRightInd w:val="0"/>
+        <w:spacing w:after="0" w:line="360" w:lineRule="auto"/>
+        <w:jc w:val="center"/>
+        <w:rPr>
+          <w:rFonts w:ascii="Arial" w:eastAsiaTheme="minorEastAsia" w:hAnsi="Arial" w:cs="Arial"/>
+          <w:b/>
+          <w:bCs/>
+          <w:sz w:val="24"/>
+          <w:szCs w:val="24"/>
+          <w:lang w:val="es-ES" w:eastAsia="es-ES"/>
+        </w:rPr>
+      </w:pPr>
+      <w:r>
+        <w:rPr>
+          <w:rFonts w:ascii="Arial" w:eastAsiaTheme="minorEastAsia" w:hAnsi="Arial" w:cs="Arial"/>
+          <w:b/>
+          <w:bCs/>
+          <w:sz w:val="24"/>
+          <w:szCs w:val="24"/>
+          <w:lang w:val="es-ES" w:eastAsia="es-ES"/>
+        </w:rPr>
         <w:t>ESCUELA DE INGENIERÍA INFORMÁTICA</w:t>
       </w:r>
     </w:p>
@@ -1073,6 +1087,7 @@
         <w:spacing w:line="480" w:lineRule="auto"/>
         <w:rPr>
           <w:rFonts w:ascii="Arial" w:hAnsi="Arial" w:cs="Arial"/>
+          <w:b/>
           <w:sz w:val="24"/>
           <w:szCs w:val="24"/>
         </w:rPr>
@@ -1083,6 +1098,7 @@
         <w:spacing w:line="480" w:lineRule="auto"/>
         <w:rPr>
           <w:rFonts w:ascii="Arial" w:hAnsi="Arial" w:cs="Arial"/>
+          <w:b/>
           <w:sz w:val="24"/>
           <w:szCs w:val="24"/>
         </w:rPr>
@@ -1094,6 +1110,7 @@
         <w:jc w:val="center"/>
         <w:rPr>
           <w:rFonts w:ascii="Arial" w:hAnsi="Arial" w:cs="Arial"/>
+          <w:b/>
           <w:sz w:val="26"/>
           <w:szCs w:val="26"/>
         </w:rPr>
@@ -1101,6 +1118,7 @@
       <w:r>
         <w:rPr>
           <w:rFonts w:ascii="Arial" w:hAnsi="Arial" w:cs="Arial"/>
+          <w:b/>
           <w:sz w:val="26"/>
           <w:szCs w:val="26"/>
         </w:rPr>
@@ -1109,6 +1127,7 @@
       <w:r>
         <w:rPr>
           <w:rFonts w:ascii="Arial" w:hAnsi="Arial" w:cs="Arial"/>
+          <w:b/>
           <w:sz w:val="26"/>
           <w:szCs w:val="26"/>
         </w:rPr>
@@ -1117,12 +1136,14 @@
       <w:r>
         <w:rPr>
           <w:rFonts w:ascii="Arial" w:hAnsi="Arial" w:cs="Arial"/>
+          <w:b/>
         </w:rPr>
         <w:instrText xml:space="preserve"> XE "</w:instrText>
       </w:r>
       <w:r>
         <w:rPr>
           <w:rFonts w:ascii="Arial" w:hAnsi="Arial" w:cs="Arial"/>
+          <w:b/>
           <w:sz w:val="24"/>
           <w:szCs w:val="24"/>
         </w:rPr>
@@ -1131,12 +1152,14 @@
       <w:r>
         <w:rPr>
           <w:rFonts w:ascii="Arial" w:hAnsi="Arial" w:cs="Arial"/>
+          <w:b/>
         </w:rPr>
         <w:instrText xml:space="preserve">:Comunicación de campo cercano" </w:instrText>
       </w:r>
       <w:r>
         <w:rPr>
           <w:rFonts w:ascii="Arial" w:hAnsi="Arial" w:cs="Arial"/>
+          <w:b/>
           <w:sz w:val="26"/>
           <w:szCs w:val="26"/>
         </w:rPr>
@@ -1350,29 +1373,7 @@
           <w:szCs w:val="24"/>
           <w:lang w:val="es-ES" w:eastAsia="es-ES"/>
         </w:rPr>
-        <w:t xml:space="preserve">REALIZADO POR                 Sears </w:t>
-      </w:r>
-      <w:proofErr w:type="spellStart"/>
-      <w:r>
-        <w:rPr>
-          <w:rFonts w:ascii="Arial" w:eastAsiaTheme="minorEastAsia" w:hAnsi="Arial" w:cs="Arial"/>
-          <w:b/>
-          <w:sz w:val="24"/>
-          <w:szCs w:val="24"/>
-          <w:lang w:val="es-ES" w:eastAsia="es-ES"/>
-        </w:rPr>
-        <w:t>Zuñiga</w:t>
-      </w:r>
-      <w:proofErr w:type="spellEnd"/>
-      <w:r>
-        <w:rPr>
-          <w:rFonts w:ascii="Arial" w:eastAsiaTheme="minorEastAsia" w:hAnsi="Arial" w:cs="Arial"/>
-          <w:b/>
-          <w:sz w:val="24"/>
-          <w:szCs w:val="24"/>
-          <w:lang w:val="es-ES" w:eastAsia="es-ES"/>
-        </w:rPr>
-        <w:t>, Teddy John</w:t>
+        <w:t>REALIZADO POR                 Sears Zuñiga, Teddy John</w:t>
       </w:r>
     </w:p>
     <w:p>
@@ -1430,20 +1431,8 @@
           <w:lang w:val="es-ES" w:eastAsia="es-ES"/>
         </w:rPr>
         <w:tab/>
-        <w:t xml:space="preserve">    Villamizar Meza, Sandra </w:t>
-      </w:r>
-      <w:proofErr w:type="spellStart"/>
-      <w:r>
-        <w:rPr>
-          <w:rFonts w:ascii="Arial" w:eastAsiaTheme="minorEastAsia" w:hAnsi="Arial" w:cs="Arial"/>
-          <w:b/>
-          <w:sz w:val="24"/>
-          <w:szCs w:val="24"/>
-          <w:lang w:val="es-ES" w:eastAsia="es-ES"/>
-        </w:rPr>
-        <w:t>Lisett</w:t>
-      </w:r>
-      <w:proofErr w:type="spellEnd"/>
+        <w:t xml:space="preserve">    Villamizar Meza, Sandra Lisett</w:t>
+      </w:r>
     </w:p>
     <w:p>
       <w:pPr>
@@ -2620,192 +2609,168 @@
     </w:p>
     <w:p>
       <w:pPr>
-        <w:rPr>
-          <w:rFonts w:ascii="Arial" w:hAnsi="Arial" w:cs="Arial"/>
-        </w:rPr>
-      </w:pPr>
-    </w:p>
-    <w:p>
-      <w:pPr>
-        <w:rPr>
-          <w:rFonts w:ascii="Arial" w:hAnsi="Arial" w:cs="Arial"/>
-        </w:rPr>
-      </w:pPr>
-    </w:p>
-    <w:p>
-      <w:pPr>
-        <w:rPr>
-          <w:rFonts w:ascii="Arial" w:hAnsi="Arial" w:cs="Arial"/>
-        </w:rPr>
-      </w:pPr>
-    </w:p>
-    <w:p>
-      <w:pPr>
-        <w:rPr>
-          <w:rFonts w:ascii="Arial" w:hAnsi="Arial" w:cs="Arial"/>
-        </w:rPr>
-      </w:pPr>
-    </w:p>
-    <w:p>
-      <w:pPr>
-        <w:rPr>
-          <w:rFonts w:ascii="Arial" w:hAnsi="Arial" w:cs="Arial"/>
-        </w:rPr>
-      </w:pPr>
-    </w:p>
-    <w:p>
-      <w:pPr>
-        <w:rPr>
-          <w:rFonts w:ascii="Arial" w:hAnsi="Arial" w:cs="Arial"/>
-        </w:rPr>
-      </w:pPr>
-    </w:p>
-    <w:p>
-      <w:pPr>
-        <w:rPr>
-          <w:rFonts w:ascii="Arial" w:hAnsi="Arial" w:cs="Arial"/>
-        </w:rPr>
-      </w:pPr>
-    </w:p>
-    <w:p>
-      <w:pPr>
-        <w:rPr>
-          <w:rFonts w:ascii="Arial" w:hAnsi="Arial" w:cs="Arial"/>
-        </w:rPr>
-      </w:pPr>
-    </w:p>
-    <w:p>
-      <w:pPr>
-        <w:rPr>
-          <w:rFonts w:ascii="Arial" w:hAnsi="Arial" w:cs="Arial"/>
-        </w:rPr>
-      </w:pPr>
-    </w:p>
-    <w:p>
-      <w:pPr>
-        <w:rPr>
-          <w:rFonts w:ascii="Arial" w:hAnsi="Arial" w:cs="Arial"/>
-        </w:rPr>
-      </w:pPr>
-    </w:p>
-    <w:p>
-      <w:pPr>
-        <w:rPr>
-          <w:rFonts w:ascii="Arial" w:hAnsi="Arial" w:cs="Arial"/>
-        </w:rPr>
-      </w:pPr>
-    </w:p>
-    <w:p>
-      <w:pPr>
-        <w:rPr>
-          <w:rFonts w:ascii="Arial" w:hAnsi="Arial" w:cs="Arial"/>
-        </w:rPr>
-      </w:pPr>
-    </w:p>
-    <w:p>
-      <w:pPr>
-        <w:rPr>
-          <w:rFonts w:ascii="Arial" w:hAnsi="Arial" w:cs="Arial"/>
-        </w:rPr>
-      </w:pPr>
-    </w:p>
-    <w:p>
-      <w:pPr>
-        <w:rPr>
-          <w:rFonts w:ascii="Arial" w:hAnsi="Arial" w:cs="Arial"/>
-        </w:rPr>
-      </w:pPr>
-    </w:p>
-    <w:p>
-      <w:pPr>
-        <w:rPr>
-          <w:rFonts w:ascii="Arial" w:hAnsi="Arial" w:cs="Arial"/>
-        </w:rPr>
-      </w:pPr>
-    </w:p>
-    <w:p>
-      <w:pPr>
-        <w:rPr>
-          <w:rFonts w:ascii="Arial" w:hAnsi="Arial" w:cs="Arial"/>
-        </w:rPr>
-      </w:pPr>
-    </w:p>
-    <w:p>
-      <w:pPr>
-        <w:rPr>
-          <w:rFonts w:ascii="Arial" w:hAnsi="Arial" w:cs="Arial"/>
-        </w:rPr>
-      </w:pPr>
-    </w:p>
-    <w:p>
-      <w:pPr>
-        <w:rPr>
-          <w:rFonts w:ascii="Arial" w:hAnsi="Arial" w:cs="Arial"/>
-        </w:rPr>
-      </w:pPr>
-    </w:p>
-    <w:p>
-      <w:pPr>
-        <w:rPr>
-          <w:rFonts w:ascii="Arial" w:hAnsi="Arial" w:cs="Arial"/>
-        </w:rPr>
-      </w:pPr>
-    </w:p>
-    <w:p>
-      <w:pPr>
-        <w:rPr>
-          <w:rFonts w:ascii="Arial" w:hAnsi="Arial" w:cs="Arial"/>
-        </w:rPr>
-      </w:pPr>
-    </w:p>
-    <w:p>
-      <w:pPr>
-        <w:rPr>
-          <w:rFonts w:ascii="Arial" w:hAnsi="Arial" w:cs="Arial"/>
-        </w:rPr>
-      </w:pPr>
-    </w:p>
-    <w:p>
-      <w:pPr>
-        <w:rPr>
-          <w:rFonts w:ascii="Arial" w:hAnsi="Arial" w:cs="Arial"/>
-        </w:rPr>
-      </w:pPr>
-    </w:p>
-    <w:p>
-      <w:pPr>
-        <w:rPr>
-          <w:rFonts w:ascii="Arial" w:hAnsi="Arial" w:cs="Arial"/>
-        </w:rPr>
-      </w:pPr>
-    </w:p>
-    <w:p>
-      <w:pPr>
-        <w:rPr>
-          <w:rFonts w:ascii="Arial" w:hAnsi="Arial" w:cs="Arial"/>
-        </w:rPr>
-      </w:pPr>
-    </w:p>
-    <w:p>
-      <w:pPr>
-        <w:rPr>
-          <w:rFonts w:ascii="Arial" w:hAnsi="Arial" w:cs="Arial"/>
-        </w:rPr>
-      </w:pPr>
-    </w:p>
-    <w:p>
-      <w:pPr>
-        <w:rPr>
-          <w:rFonts w:ascii="Arial" w:hAnsi="Arial" w:cs="Arial"/>
-        </w:rPr>
-      </w:pPr>
-    </w:p>
-    <w:p>
-      <w:pPr>
-        <w:rPr>
-          <w:rFonts w:ascii="Arial" w:hAnsi="Arial" w:cs="Arial"/>
-        </w:rPr>
-      </w:pPr>
+        <w:spacing w:after="0" w:line="480" w:lineRule="auto"/>
+        <w:jc w:val="both"/>
+        <w:rPr>
+          <w:rFonts w:ascii="Arial" w:hAnsi="Arial" w:cs="Arial"/>
+          <w:sz w:val="24"/>
+          <w:szCs w:val="24"/>
+        </w:rPr>
+      </w:pPr>
+      <w:r>
+        <w:rPr>
+          <w:rFonts w:ascii="Arial" w:hAnsi="Arial" w:cs="Arial"/>
+          <w:sz w:val="24"/>
+          <w:szCs w:val="24"/>
+        </w:rPr>
+        <w:tab/>
+      </w:r>
+      <w:r>
+        <w:rPr>
+          <w:rFonts w:ascii="Arial" w:hAnsi="Arial" w:cs="Arial"/>
+          <w:sz w:val="24"/>
+          <w:szCs w:val="24"/>
+        </w:rPr>
+        <w:t xml:space="preserve">La Universidad Católica Andrés Bello es una universidad privada de alto prestigio, innovaciones y ofertas curriculares bastante demandadas, lo cual es un atractivo para cualquier persona que quiera </w:t>
+      </w:r>
+      <w:r>
+        <w:rPr>
+          <w:rFonts w:ascii="Arial" w:hAnsi="Arial" w:cs="Arial"/>
+          <w:sz w:val="24"/>
+          <w:szCs w:val="24"/>
+        </w:rPr>
+        <w:t xml:space="preserve">formarse académicamente, </w:t>
+      </w:r>
+      <w:r>
+        <w:rPr>
+          <w:rFonts w:ascii="Arial" w:hAnsi="Arial" w:cs="Arial"/>
+          <w:sz w:val="24"/>
+          <w:szCs w:val="24"/>
+        </w:rPr>
+        <w:t>recibiend</w:t>
+      </w:r>
+      <w:r>
+        <w:rPr>
+          <w:rFonts w:ascii="Arial" w:hAnsi="Arial" w:cs="Arial"/>
+          <w:sz w:val="24"/>
+          <w:szCs w:val="24"/>
+        </w:rPr>
+        <w:t>o educación de calidad y sustent</w:t>
+      </w:r>
+      <w:r>
+        <w:rPr>
+          <w:rFonts w:ascii="Arial" w:hAnsi="Arial" w:cs="Arial"/>
+          <w:sz w:val="24"/>
+          <w:szCs w:val="24"/>
+        </w:rPr>
+        <w:t>ado en los reconocimientos otorgados a las diferentes carreras que se imparten.</w:t>
+      </w:r>
+    </w:p>
+    <w:p>
+      <w:pPr>
+        <w:spacing w:after="0" w:line="480" w:lineRule="auto"/>
+        <w:jc w:val="both"/>
+        <w:rPr>
+          <w:rFonts w:ascii="Arial" w:hAnsi="Arial" w:cs="Arial"/>
+          <w:sz w:val="24"/>
+          <w:szCs w:val="24"/>
+        </w:rPr>
+      </w:pPr>
+      <w:r>
+        <w:rPr>
+          <w:rFonts w:ascii="Arial" w:hAnsi="Arial" w:cs="Arial"/>
+          <w:sz w:val="24"/>
+          <w:szCs w:val="24"/>
+        </w:rPr>
+        <w:tab/>
+        <w:t>Es por esto que la universidad se encuentra en permanente expansión, ya que la demanda de estudiantes es cada vez más alta, tal hecho origina que se haga difícil conseguir los lugares a los que desean ir, ya sean módulos, laboratorios, secretaría general, caja, taquilla de pago de estacionamiento, etc.</w:t>
+      </w:r>
+    </w:p>
+    <w:p>
+      <w:pPr>
+        <w:spacing w:after="0" w:line="480" w:lineRule="auto"/>
+        <w:jc w:val="both"/>
+        <w:rPr>
+          <w:rFonts w:ascii="Arial" w:hAnsi="Arial" w:cs="Arial"/>
+          <w:sz w:val="24"/>
+          <w:szCs w:val="24"/>
+        </w:rPr>
+      </w:pPr>
+      <w:r>
+        <w:rPr>
+          <w:rFonts w:ascii="Arial" w:hAnsi="Arial" w:cs="Arial"/>
+          <w:sz w:val="24"/>
+          <w:szCs w:val="24"/>
+        </w:rPr>
+        <w:tab/>
+        <w:t xml:space="preserve">Esta situación incluye estudiantes, sean nuevos o regulares, aunado al hecho de que no existan mapas, guías o indicativos que permitan realmente ubicarse dentro el campus hace que se deba preguntar a cualquier persona o simplemente terminar en otro lugar diferente, lo que hace que el proceso para entender la universidad sea complicado y en ocasiones un reto. </w:t>
+      </w:r>
+    </w:p>
+    <w:p>
+      <w:pPr>
+        <w:spacing w:after="0" w:line="480" w:lineRule="auto"/>
+        <w:jc w:val="both"/>
+        <w:rPr>
+          <w:rFonts w:ascii="Arial" w:hAnsi="Arial" w:cs="Arial"/>
+        </w:rPr>
+      </w:pPr>
+      <w:r>
+        <w:rPr>
+          <w:rFonts w:ascii="Arial" w:hAnsi="Arial" w:cs="Arial"/>
+          <w:sz w:val="24"/>
+          <w:szCs w:val="24"/>
+        </w:rPr>
+        <w:tab/>
+        <w:t>Por lo anteriormente expuesto, el presente trabajo especial de grado, tiene como sustento la realización de una aplicación móvil que brinda facilidad al usuario que se encuentre dentro del recinto par</w:t>
+      </w:r>
+      <w:r>
+        <w:rPr>
+          <w:rFonts w:ascii="Arial" w:hAnsi="Arial" w:cs="Arial"/>
+          <w:sz w:val="24"/>
+          <w:szCs w:val="24"/>
+        </w:rPr>
+        <w:t xml:space="preserve">a lograr ubicarse, encontrar y </w:t>
+      </w:r>
+      <w:r>
+        <w:rPr>
+          <w:rFonts w:ascii="Arial" w:hAnsi="Arial" w:cs="Arial"/>
+          <w:sz w:val="24"/>
+          <w:szCs w:val="24"/>
+        </w:rPr>
+        <w:t>obtener información de cualquiera de los lugares de la universidad que desean a través de Realidad Aumentada y NFC</w:t>
+      </w:r>
+      <w:r>
+        <w:rPr>
+          <w:rFonts w:ascii="Arial" w:hAnsi="Arial" w:cs="Arial"/>
+          <w:sz w:val="24"/>
+          <w:szCs w:val="24"/>
+        </w:rPr>
+        <w:fldChar w:fldCharType="begin"/>
+      </w:r>
+      <w:r>
+        <w:rPr>
+          <w:rFonts w:ascii="Arial" w:hAnsi="Arial" w:cs="Arial"/>
+          <w:sz w:val="24"/>
+          <w:szCs w:val="24"/>
+        </w:rPr>
+        <w:instrText xml:space="preserve"> XE "NFC:Comunicación de campo cercano" </w:instrText>
+      </w:r>
+      <w:r>
+        <w:rPr>
+          <w:rFonts w:ascii="Arial" w:hAnsi="Arial" w:cs="Arial"/>
+          <w:sz w:val="24"/>
+          <w:szCs w:val="24"/>
+        </w:rPr>
+        <w:fldChar w:fldCharType="end"/>
+      </w:r>
+      <w:r>
+        <w:rPr>
+          <w:rFonts w:ascii="Arial" w:hAnsi="Arial" w:cs="Arial"/>
+          <w:sz w:val="24"/>
+          <w:szCs w:val="24"/>
+        </w:rPr>
+        <w:t>.</w:t>
+      </w:r>
     </w:p>
     <w:p>
       <w:pPr>
@@ -2825,6 +2790,7 @@
           <w:sz w:val="24"/>
           <w:szCs w:val="24"/>
         </w:rPr>
+        <w:lastRenderedPageBreak/>
         <w:t xml:space="preserve">I. 2 </w:t>
       </w:r>
       <w:r>
@@ -2902,7 +2868,7 @@
           <w:sz w:val="24"/>
           <w:szCs w:val="24"/>
         </w:rPr>
-        <w:t xml:space="preserve">Este problema incluye estudiantes, en el caso de los nuevos, pueden perder clases ya que no encuentran el sitio que deben ir y al no haber ninguna guía o mapa en el campus recurran a preguntar a cualquier persona que pase; haciendo que en varias ocasiones la persona no entienda bien y termine en otro lugar diferente, lo que origina que su proceso de adaptación </w:t>
+        <w:t xml:space="preserve">Este problema incluye estudiantes, en el caso de los nuevos, pueden perder clases ya que no encuentran el sitio que deben ir y al no haber ninguna guía o mapa en el campus recurran a preguntar a cualquier persona que pase; haciendo que en varias ocasiones la persona no entienda bien y termine en otro lugar diferente, lo que origina que su proceso de adaptación a la institución sea pesada y difícil, esto no escapa de estudiantes con más </w:t>
       </w:r>
       <w:r>
         <w:rPr>
@@ -2911,7 +2877,7 @@
           <w:szCs w:val="24"/>
         </w:rPr>
         <w:lastRenderedPageBreak/>
-        <w:t>a la institución sea pesada y difícil, esto no escapa de estudiantes con más tiempo, ya que si desean buscar un lugar al que nunca se han acercado (Enfermería, DTI, escuelas ajenas, etc.) pueda pasarles lo mismo y peor aún, si necesitan tener información importante del lugar (director de escuela, encargado del lugar, etc.) no tengan esta información a la mano.</w:t>
+        <w:t>tiempo, ya que si desean buscar un lugar al que nunca se han acercado (Enfermería, DTI, escuelas ajenas, etc.) pueda pasarles lo mismo y peor aún, si necesitan tener información importante del lugar (director de escuela, encargado del lugar, etc.) no tengan esta información a la mano.</w:t>
       </w:r>
     </w:p>
     <w:p>
@@ -7297,43 +7263,7 @@
           <w:sz w:val="24"/>
           <w:szCs w:val="24"/>
         </w:rPr>
-        <w:t xml:space="preserve">El GPS es una de las piezas importantes en nuestros dispositivos </w:t>
-      </w:r>
-      <w:proofErr w:type="spellStart"/>
-      <w:r>
-        <w:rPr>
-          <w:rFonts w:ascii="Arial" w:hAnsi="Arial" w:cs="Arial"/>
-          <w:sz w:val="24"/>
-          <w:szCs w:val="24"/>
-        </w:rPr>
-        <w:t>Android</w:t>
-      </w:r>
-      <w:proofErr w:type="spellEnd"/>
-      <w:r>
-        <w:rPr>
-          <w:rFonts w:ascii="Arial" w:hAnsi="Arial" w:cs="Arial"/>
-          <w:sz w:val="24"/>
-          <w:szCs w:val="24"/>
-        </w:rPr>
-        <w:t xml:space="preserve">. Nuestros dispositivos </w:t>
-      </w:r>
-      <w:proofErr w:type="spellStart"/>
-      <w:r>
-        <w:rPr>
-          <w:rFonts w:ascii="Arial" w:hAnsi="Arial" w:cs="Arial"/>
-          <w:sz w:val="24"/>
-          <w:szCs w:val="24"/>
-        </w:rPr>
-        <w:t>Android</w:t>
-      </w:r>
-      <w:proofErr w:type="spellEnd"/>
-      <w:r>
-        <w:rPr>
-          <w:rFonts w:ascii="Arial" w:hAnsi="Arial" w:cs="Arial"/>
-          <w:sz w:val="24"/>
-          <w:szCs w:val="24"/>
-        </w:rPr>
-        <w:t xml:space="preserve"> han adquirido unas funciones impensables hace unos años, y entre ellas está el GPS: un</w:t>
+        <w:t>El GPS es una de las piezas importantes en nuestros dispositivos Android. Nuestros dispositivos Android han adquirido unas funciones impensables hace unos años, y entre ellas está el GPS: un</w:t>
       </w:r>
       <w:r>
         <w:rPr>
@@ -7392,25 +7322,7 @@
           <w:sz w:val="24"/>
           <w:szCs w:val="24"/>
         </w:rPr>
-        <w:t xml:space="preserve">Tiene sus limitaciones, pero es perfecto para cubrir las necesidades de muchos usuarios. Aunque sea muy sencillo utilizar el GPS en </w:t>
-      </w:r>
-      <w:proofErr w:type="spellStart"/>
-      <w:r>
-        <w:rPr>
-          <w:rFonts w:ascii="Arial" w:hAnsi="Arial" w:cs="Arial"/>
-          <w:sz w:val="24"/>
-          <w:szCs w:val="24"/>
-        </w:rPr>
-        <w:t>Android</w:t>
-      </w:r>
-      <w:proofErr w:type="spellEnd"/>
-      <w:r>
-        <w:rPr>
-          <w:rFonts w:ascii="Arial" w:hAnsi="Arial" w:cs="Arial"/>
-          <w:sz w:val="24"/>
-          <w:szCs w:val="24"/>
-        </w:rPr>
-        <w:t>, nunca está de más</w:t>
+        <w:t>Tiene sus limitaciones, pero es perfecto para cubrir las necesidades de muchos usuarios. Aunque sea muy sencillo utilizar el GPS en Android, nunca está de más</w:t>
       </w:r>
       <w:r>
         <w:rPr>
@@ -7437,25 +7349,7 @@
           <w:sz w:val="24"/>
           <w:szCs w:val="24"/>
         </w:rPr>
-        <w:t xml:space="preserve">, y saber cómo lo maneja </w:t>
-      </w:r>
-      <w:proofErr w:type="spellStart"/>
-      <w:r>
-        <w:rPr>
-          <w:rFonts w:ascii="Arial" w:hAnsi="Arial" w:cs="Arial"/>
-          <w:sz w:val="24"/>
-          <w:szCs w:val="24"/>
-        </w:rPr>
-        <w:t>Android</w:t>
-      </w:r>
-      <w:proofErr w:type="spellEnd"/>
-      <w:r>
-        <w:rPr>
-          <w:rFonts w:ascii="Arial" w:hAnsi="Arial" w:cs="Arial"/>
-          <w:sz w:val="24"/>
-          <w:szCs w:val="24"/>
-        </w:rPr>
-        <w:t>, para poder sacarle todo el provecho respecto a nuestras necesidades. La red GPS emplea una red de 24 satélites, 32 en total, contando los satélites adicionales que mejoran la precisión en órbita que cubren toda la superficie de nuestro planeta, de tal forma que, desde cualquier punto en el que podamos estar, podamos tener</w:t>
+        <w:t>, y saber cómo lo maneja Android, para poder sacarle todo el provecho respecto a nuestras necesidades. La red GPS emplea una red de 24 satélites, 32 en total, contando los satélites adicionales que mejoran la precisión en órbita que cubren toda la superficie de nuestro planeta, de tal forma que, desde cualquier punto en el que podamos estar, podamos tener</w:t>
       </w:r>
       <w:r>
         <w:rPr>
@@ -7506,25 +7400,7 @@
           <w:szCs w:val="24"/>
         </w:rPr>
         <w:lastRenderedPageBreak/>
-        <w:t xml:space="preserve">A partir de esa base, cuando nuestro </w:t>
-      </w:r>
-      <w:proofErr w:type="spellStart"/>
-      <w:r>
-        <w:rPr>
-          <w:rFonts w:ascii="Arial" w:hAnsi="Arial" w:cs="Arial"/>
-          <w:sz w:val="24"/>
-          <w:szCs w:val="24"/>
-        </w:rPr>
-        <w:t>smartphone</w:t>
-      </w:r>
-      <w:proofErr w:type="spellEnd"/>
-      <w:r>
-        <w:rPr>
-          <w:rFonts w:ascii="Arial" w:hAnsi="Arial" w:cs="Arial"/>
-          <w:sz w:val="24"/>
-          <w:szCs w:val="24"/>
-        </w:rPr>
-        <w:t xml:space="preserve"> quiera localizarnos, se conectará a esta red y conectará con la mayor cantidad de satélites posibles, obteniendo una serie de datos, y utiliza la triangulación inversa averiguando la distancia de cada satélite respecto a nuestra posición para</w:t>
+        <w:t>A partir de esa base, cuando nuestro smartphone quiera localizarnos, se conectará a esta red y conectará con la mayor cantidad de satélites posibles, obteniendo una serie de datos, y utiliza la triangulación inversa averiguando la distancia de cada satélite respecto a nuestra posición para</w:t>
       </w:r>
       <w:r>
         <w:rPr>
@@ -7987,24 +7863,17 @@
         </w:rPr>
         <w:t xml:space="preserve"> se comunica mediante </w:t>
       </w:r>
-      <w:r>
-        <w:rPr>
-          <w:rFonts w:ascii="Arial" w:hAnsi="Arial" w:cs="Arial"/>
-        </w:rPr>
-        <w:fldChar w:fldCharType="begin"/>
-      </w:r>
-      <w:r>
-        <w:rPr>
-          <w:rFonts w:ascii="Arial" w:hAnsi="Arial" w:cs="Arial"/>
-        </w:rPr>
-        <w:instrText xml:space="preserve"> HYPERLINK "https://es.wikipedia.org/wiki/Inducci%C3%B3n_electromagn%C3%A9tica" \o "Inducción electromagnética" </w:instrText>
-      </w:r>
-      <w:r>
-        <w:rPr>
-          <w:rFonts w:ascii="Arial" w:hAnsi="Arial" w:cs="Arial"/>
-        </w:rPr>
-        <w:fldChar w:fldCharType="separate"/>
-      </w:r>
+      <w:hyperlink r:id="rId24" w:tooltip="Inducción electromagnética" w:history="1">
+        <w:r>
+          <w:rPr>
+            <w:rFonts w:ascii="Arial" w:hAnsi="Arial" w:cs="Arial"/>
+            <w:color w:val="0D0D0D" w:themeColor="text1" w:themeTint="F2"/>
+            <w:sz w:val="24"/>
+            <w:szCs w:val="24"/>
+          </w:rPr>
+          <w:t>inducción</w:t>
+        </w:r>
+      </w:hyperlink>
       <w:r>
         <w:rPr>
           <w:rFonts w:ascii="Arial" w:hAnsi="Arial" w:cs="Arial"/>
@@ -8012,8 +7881,19 @@
           <w:sz w:val="24"/>
           <w:szCs w:val="24"/>
         </w:rPr>
-        <w:t>inducción</w:t>
-      </w:r>
+        <w:t> en un </w:t>
+      </w:r>
+      <w:hyperlink r:id="rId25" w:tooltip="Campo magnético" w:history="1">
+        <w:r>
+          <w:rPr>
+            <w:rFonts w:ascii="Arial" w:hAnsi="Arial" w:cs="Arial"/>
+            <w:color w:val="0D0D0D" w:themeColor="text1" w:themeTint="F2"/>
+            <w:sz w:val="24"/>
+            <w:szCs w:val="24"/>
+          </w:rPr>
+          <w:t>campo magnético</w:t>
+        </w:r>
+      </w:hyperlink>
       <w:r>
         <w:rPr>
           <w:rFonts w:ascii="Arial" w:hAnsi="Arial" w:cs="Arial"/>
@@ -8021,8 +7901,19 @@
           <w:sz w:val="24"/>
           <w:szCs w:val="24"/>
         </w:rPr>
-        <w:fldChar w:fldCharType="end"/>
-      </w:r>
+        <w:t>, en donde dos </w:t>
+      </w:r>
+      <w:hyperlink r:id="rId26" w:tooltip="Espira (antena)" w:history="1">
+        <w:r>
+          <w:rPr>
+            <w:rFonts w:ascii="Arial" w:hAnsi="Arial" w:cs="Arial"/>
+            <w:color w:val="0D0D0D" w:themeColor="text1" w:themeTint="F2"/>
+            <w:sz w:val="24"/>
+            <w:szCs w:val="24"/>
+          </w:rPr>
+          <w:t>antenas de espiral</w:t>
+        </w:r>
+      </w:hyperlink>
       <w:r>
         <w:rPr>
           <w:rFonts w:ascii="Arial" w:hAnsi="Arial" w:cs="Arial"/>
@@ -8030,134 +7921,19 @@
           <w:sz w:val="24"/>
           <w:szCs w:val="24"/>
         </w:rPr>
-        <w:t> en un </w:t>
-      </w:r>
-      <w:r>
-        <w:rPr>
-          <w:rFonts w:ascii="Arial" w:hAnsi="Arial" w:cs="Arial"/>
-        </w:rPr>
-        <w:fldChar w:fldCharType="begin"/>
-      </w:r>
-      <w:r>
-        <w:rPr>
-          <w:rFonts w:ascii="Arial" w:hAnsi="Arial" w:cs="Arial"/>
-        </w:rPr>
-        <w:instrText xml:space="preserve"> HYPERLINK "https://es.wikipedia.org/wiki/Campo_magn%C3%A9tico" \o "Campo magnético" </w:instrText>
-      </w:r>
-      <w:r>
-        <w:rPr>
-          <w:rFonts w:ascii="Arial" w:hAnsi="Arial" w:cs="Arial"/>
-        </w:rPr>
-        <w:fldChar w:fldCharType="separate"/>
-      </w:r>
-      <w:r>
-        <w:rPr>
-          <w:rFonts w:ascii="Arial" w:hAnsi="Arial" w:cs="Arial"/>
-          <w:color w:val="0D0D0D" w:themeColor="text1" w:themeTint="F2"/>
-          <w:sz w:val="24"/>
-          <w:szCs w:val="24"/>
-        </w:rPr>
-        <w:t>campo magnético</w:t>
-      </w:r>
-      <w:r>
-        <w:rPr>
-          <w:rFonts w:ascii="Arial" w:hAnsi="Arial" w:cs="Arial"/>
-          <w:color w:val="0D0D0D" w:themeColor="text1" w:themeTint="F2"/>
-          <w:sz w:val="24"/>
-          <w:szCs w:val="24"/>
-        </w:rPr>
-        <w:fldChar w:fldCharType="end"/>
-      </w:r>
-      <w:r>
-        <w:rPr>
-          <w:rFonts w:ascii="Arial" w:hAnsi="Arial" w:cs="Arial"/>
-          <w:color w:val="0D0D0D" w:themeColor="text1" w:themeTint="F2"/>
-          <w:sz w:val="24"/>
-          <w:szCs w:val="24"/>
-        </w:rPr>
-        <w:t>, en donde dos </w:t>
-      </w:r>
-      <w:r>
-        <w:rPr>
-          <w:rFonts w:ascii="Arial" w:hAnsi="Arial" w:cs="Arial"/>
-        </w:rPr>
-        <w:fldChar w:fldCharType="begin"/>
-      </w:r>
-      <w:r>
-        <w:rPr>
-          <w:rFonts w:ascii="Arial" w:hAnsi="Arial" w:cs="Arial"/>
-        </w:rPr>
-        <w:instrText xml:space="preserve"> HYPERLINK "https://es.wikipedia.org/wiki/Espira_(antena)" \o "Espira (antena)" </w:instrText>
-      </w:r>
-      <w:r>
-        <w:rPr>
-          <w:rFonts w:ascii="Arial" w:hAnsi="Arial" w:cs="Arial"/>
-        </w:rPr>
-        <w:fldChar w:fldCharType="separate"/>
-      </w:r>
-      <w:r>
-        <w:rPr>
-          <w:rFonts w:ascii="Arial" w:hAnsi="Arial" w:cs="Arial"/>
-          <w:color w:val="0D0D0D" w:themeColor="text1" w:themeTint="F2"/>
-          <w:sz w:val="24"/>
-          <w:szCs w:val="24"/>
-        </w:rPr>
-        <w:t>antenas de espiral</w:t>
-      </w:r>
-      <w:r>
-        <w:rPr>
-          <w:rFonts w:ascii="Arial" w:hAnsi="Arial" w:cs="Arial"/>
-          <w:color w:val="0D0D0D" w:themeColor="text1" w:themeTint="F2"/>
-          <w:sz w:val="24"/>
-          <w:szCs w:val="24"/>
-        </w:rPr>
-        <w:fldChar w:fldCharType="end"/>
-      </w:r>
-      <w:r>
-        <w:rPr>
-          <w:rFonts w:ascii="Arial" w:hAnsi="Arial" w:cs="Arial"/>
-          <w:color w:val="0D0D0D" w:themeColor="text1" w:themeTint="F2"/>
-          <w:sz w:val="24"/>
-          <w:szCs w:val="24"/>
-        </w:rPr>
         <w:t> son colocadas dentro de sus respectivos campos cercanos. Trabaja en la banda de los 13,56 </w:t>
       </w:r>
-      <w:r>
-        <w:rPr>
-          <w:rFonts w:ascii="Arial" w:hAnsi="Arial" w:cs="Arial"/>
-        </w:rPr>
-        <w:fldChar w:fldCharType="begin"/>
-      </w:r>
-      <w:r>
-        <w:rPr>
-          <w:rFonts w:ascii="Arial" w:hAnsi="Arial" w:cs="Arial"/>
-        </w:rPr>
-        <w:instrText xml:space="preserve"> HYPERLINK "https://es.wikipedia.org/wiki/Megahercio" \o "Megahercio" </w:instrText>
-      </w:r>
-      <w:r>
-        <w:rPr>
-          <w:rFonts w:ascii="Arial" w:hAnsi="Arial" w:cs="Arial"/>
-        </w:rPr>
-        <w:fldChar w:fldCharType="separate"/>
-      </w:r>
-      <w:r>
-        <w:rPr>
-          <w:rFonts w:ascii="Arial" w:hAnsi="Arial" w:cs="Arial"/>
-          <w:color w:val="0D0D0D" w:themeColor="text1" w:themeTint="F2"/>
-          <w:sz w:val="24"/>
-          <w:szCs w:val="24"/>
-        </w:rPr>
-        <w:t>MHz</w:t>
-      </w:r>
-      <w:r>
-        <w:rPr>
-          <w:rFonts w:ascii="Arial" w:hAnsi="Arial" w:cs="Arial"/>
-          <w:color w:val="0D0D0D" w:themeColor="text1" w:themeTint="F2"/>
-          <w:sz w:val="24"/>
-          <w:szCs w:val="24"/>
-        </w:rPr>
-        <w:fldChar w:fldCharType="end"/>
-      </w:r>
+      <w:hyperlink r:id="rId27" w:tooltip="Megahercio" w:history="1">
+        <w:r>
+          <w:rPr>
+            <w:rFonts w:ascii="Arial" w:hAnsi="Arial" w:cs="Arial"/>
+            <w:color w:val="0D0D0D" w:themeColor="text1" w:themeTint="F2"/>
+            <w:sz w:val="24"/>
+            <w:szCs w:val="24"/>
+          </w:rPr>
+          <w:t>MHz</w:t>
+        </w:r>
+      </w:hyperlink>
       <w:r>
         <w:rPr>
           <w:rFonts w:ascii="Arial" w:hAnsi="Arial" w:cs="Arial"/>
@@ -8210,42 +7986,17 @@
         <w:lastRenderedPageBreak/>
         <w:t>Activo: ambos dispositivos generan su propio campo electromagnético, que utilizarán para transmitir sus </w:t>
       </w:r>
-      <w:r>
-        <w:rPr>
-          <w:rFonts w:ascii="Arial" w:hAnsi="Arial" w:cs="Arial"/>
-        </w:rPr>
-        <w:fldChar w:fldCharType="begin"/>
-      </w:r>
-      <w:r>
-        <w:rPr>
-          <w:rFonts w:ascii="Arial" w:hAnsi="Arial" w:cs="Arial"/>
-        </w:rPr>
-        <w:instrText xml:space="preserve"> HYPERLINK "https://es.wikipedia.org/wiki/Dato" \o "Dato" </w:instrText>
-      </w:r>
-      <w:r>
-        <w:rPr>
-          <w:rFonts w:ascii="Arial" w:hAnsi="Arial" w:cs="Arial"/>
-        </w:rPr>
-        <w:fldChar w:fldCharType="separate"/>
-      </w:r>
-      <w:r>
-        <w:rPr>
-          <w:rFonts w:ascii="Arial" w:hAnsi="Arial" w:cs="Arial"/>
-          <w:color w:val="0D0D0D" w:themeColor="text1" w:themeTint="F2"/>
-          <w:sz w:val="24"/>
-          <w:szCs w:val="24"/>
-        </w:rPr>
-        <w:t>datos</w:t>
-      </w:r>
-      <w:r>
-        <w:rPr>
-          <w:rFonts w:ascii="Arial" w:hAnsi="Arial" w:cs="Arial"/>
-          <w:color w:val="0D0D0D" w:themeColor="text1" w:themeTint="F2"/>
-          <w:sz w:val="24"/>
-          <w:szCs w:val="24"/>
-        </w:rPr>
-        <w:fldChar w:fldCharType="end"/>
-      </w:r>
+      <w:hyperlink r:id="rId28" w:tooltip="Dato" w:history="1">
+        <w:r>
+          <w:rPr>
+            <w:rFonts w:ascii="Arial" w:hAnsi="Arial" w:cs="Arial"/>
+            <w:color w:val="0D0D0D" w:themeColor="text1" w:themeTint="F2"/>
+            <w:sz w:val="24"/>
+            <w:szCs w:val="24"/>
+          </w:rPr>
+          <w:t>datos</w:t>
+        </w:r>
+      </w:hyperlink>
       <w:r>
         <w:rPr>
           <w:rFonts w:ascii="Arial" w:hAnsi="Arial" w:cs="Arial"/>
@@ -8276,42 +8027,17 @@
         </w:rPr>
         <w:t>Pasivo: solo un dispositivo genera el </w:t>
       </w:r>
-      <w:r>
-        <w:rPr>
-          <w:rFonts w:ascii="Arial" w:hAnsi="Arial" w:cs="Arial"/>
-        </w:rPr>
-        <w:fldChar w:fldCharType="begin"/>
-      </w:r>
-      <w:r>
-        <w:rPr>
-          <w:rFonts w:ascii="Arial" w:hAnsi="Arial" w:cs="Arial"/>
-        </w:rPr>
-        <w:instrText xml:space="preserve"> HYPERLINK "https://es.wikipedia.org/wiki/Campo_electromagn%C3%A9tico" \o "Campo electromagnético" </w:instrText>
-      </w:r>
-      <w:r>
-        <w:rPr>
-          <w:rFonts w:ascii="Arial" w:hAnsi="Arial" w:cs="Arial"/>
-        </w:rPr>
-        <w:fldChar w:fldCharType="separate"/>
-      </w:r>
-      <w:r>
-        <w:rPr>
-          <w:rFonts w:ascii="Arial" w:hAnsi="Arial" w:cs="Arial"/>
-          <w:color w:val="0D0D0D" w:themeColor="text1" w:themeTint="F2"/>
-          <w:sz w:val="24"/>
-          <w:szCs w:val="24"/>
-        </w:rPr>
-        <w:t>campo electromagnético</w:t>
-      </w:r>
-      <w:r>
-        <w:rPr>
-          <w:rFonts w:ascii="Arial" w:hAnsi="Arial" w:cs="Arial"/>
-          <w:color w:val="0D0D0D" w:themeColor="text1" w:themeTint="F2"/>
-          <w:sz w:val="24"/>
-          <w:szCs w:val="24"/>
-        </w:rPr>
-        <w:fldChar w:fldCharType="end"/>
-      </w:r>
+      <w:hyperlink r:id="rId29" w:tooltip="Campo electromagnético" w:history="1">
+        <w:r>
+          <w:rPr>
+            <w:rFonts w:ascii="Arial" w:hAnsi="Arial" w:cs="Arial"/>
+            <w:color w:val="0D0D0D" w:themeColor="text1" w:themeTint="F2"/>
+            <w:sz w:val="24"/>
+            <w:szCs w:val="24"/>
+          </w:rPr>
+          <w:t>campo electromagnético</w:t>
+        </w:r>
+      </w:hyperlink>
       <w:r>
         <w:rPr>
           <w:rFonts w:ascii="Arial" w:hAnsi="Arial" w:cs="Arial"/>
@@ -8420,7 +8146,7 @@
         </w:rPr>
         <w:t> </w:t>
       </w:r>
-      <w:hyperlink r:id="rId24" w:tooltip="Ambiente de desarrollo integrado" w:history="1">
+      <w:hyperlink r:id="rId30" w:tooltip="Ambiente de desarrollo integrado" w:history="1">
         <w:r>
           <w:rPr>
             <w:rStyle w:val="Hipervnculo"/>
@@ -8459,8 +8185,7 @@
         </w:rPr>
         <w:t> </w:t>
       </w:r>
-      <w:hyperlink r:id="rId25" w:tooltip="Android" w:history="1">
-        <w:proofErr w:type="spellStart"/>
+      <w:hyperlink r:id="rId31" w:tooltip="Android" w:history="1">
         <w:r>
           <w:rPr>
             <w:rStyle w:val="Hipervnculo"/>
@@ -8472,7 +8197,6 @@
           </w:rPr>
           <w:t>Android</w:t>
         </w:r>
-        <w:proofErr w:type="spellEnd"/>
       </w:hyperlink>
       <w:r>
         <w:rPr>
@@ -8491,7 +8215,7 @@
         </w:rPr>
         <w:t> </w:t>
       </w:r>
-      <w:hyperlink r:id="rId26" w:tooltip="16 de mayo" w:history="1">
+      <w:hyperlink r:id="rId32" w:tooltip="16 de mayo" w:history="1">
         <w:r>
           <w:rPr>
             <w:rStyle w:val="Hipervnculo"/>
@@ -8521,7 +8245,7 @@
         </w:rPr>
         <w:t>de</w:t>
       </w:r>
-      <w:hyperlink r:id="rId27" w:tooltip="2013" w:history="1">
+      <w:hyperlink r:id="rId33" w:tooltip="2013" w:history="1">
         <w:r>
           <w:rPr>
             <w:rStyle w:val="Hipervnculo"/>
@@ -8560,7 +8284,7 @@
         </w:rPr>
         <w:t> </w:t>
       </w:r>
-      <w:hyperlink r:id="rId28" w:tooltip="Google I/O" w:history="1">
+      <w:hyperlink r:id="rId34" w:tooltip="Google I/O" w:history="1">
         <w:r>
           <w:rPr>
             <w:rStyle w:val="Hipervnculo"/>
@@ -8590,7 +8314,7 @@
         </w:rPr>
         <w:t> </w:t>
       </w:r>
-      <w:hyperlink r:id="rId29" w:tooltip="Eclipse (software)" w:history="1">
+      <w:hyperlink r:id="rId35" w:tooltip="Eclipse (software)" w:history="1">
         <w:r>
           <w:rPr>
             <w:rStyle w:val="Hipervnculo"/>
@@ -8618,25 +8342,7 @@
           <w:sz w:val="24"/>
           <w:szCs w:val="24"/>
         </w:rPr>
-        <w:t xml:space="preserve">como el IDE oficial para el desarrollo de aplicaciones para </w:t>
-      </w:r>
-      <w:proofErr w:type="spellStart"/>
-      <w:r>
-        <w:rPr>
-          <w:rFonts w:ascii="Arial" w:hAnsi="Arial" w:cs="Arial"/>
-          <w:sz w:val="24"/>
-          <w:szCs w:val="24"/>
-        </w:rPr>
-        <w:t>Android</w:t>
-      </w:r>
-      <w:proofErr w:type="spellEnd"/>
-      <w:r>
-        <w:rPr>
-          <w:rFonts w:ascii="Arial" w:hAnsi="Arial" w:cs="Arial"/>
-          <w:sz w:val="24"/>
-          <w:szCs w:val="24"/>
-        </w:rPr>
-        <w:t>. La primera versión estable fue publicada en diciembre de 2014.</w:t>
+        <w:t>como el IDE oficial para el desarrollo de aplicaciones para Android. La primera versión estable fue publicada en diciembre de 2014.</w:t>
       </w:r>
       <w:r>
         <w:rPr>
@@ -8684,8 +8390,7 @@
         </w:rPr>
         <w:t> </w:t>
       </w:r>
-      <w:hyperlink r:id="rId30" w:tooltip="IntelliJ IDEA" w:history="1">
-        <w:proofErr w:type="spellStart"/>
+      <w:hyperlink r:id="rId36" w:tooltip="IntelliJ IDEA" w:history="1">
         <w:r>
           <w:rPr>
             <w:rStyle w:val="Hipervnculo"/>
@@ -8695,33 +8400,8 @@
             <w:szCs w:val="24"/>
             <w:u w:val="none"/>
           </w:rPr>
-          <w:t>IntelliJ</w:t>
+          <w:t>IntelliJ IDEA de JetBrains</w:t>
         </w:r>
-        <w:proofErr w:type="spellEnd"/>
-        <w:r>
-          <w:rPr>
-            <w:rStyle w:val="Hipervnculo"/>
-            <w:rFonts w:ascii="Arial" w:hAnsi="Arial" w:cs="Arial"/>
-            <w:color w:val="auto"/>
-            <w:sz w:val="24"/>
-            <w:szCs w:val="24"/>
-            <w:u w:val="none"/>
-          </w:rPr>
-          <w:t xml:space="preserve"> IDEA de </w:t>
-        </w:r>
-        <w:proofErr w:type="spellStart"/>
-        <w:r>
-          <w:rPr>
-            <w:rStyle w:val="Hipervnculo"/>
-            <w:rFonts w:ascii="Arial" w:hAnsi="Arial" w:cs="Arial"/>
-            <w:color w:val="auto"/>
-            <w:sz w:val="24"/>
-            <w:szCs w:val="24"/>
-            <w:u w:val="none"/>
-          </w:rPr>
-          <w:t>JetBrains</w:t>
-        </w:r>
-        <w:proofErr w:type="spellEnd"/>
       </w:hyperlink>
       <w:r>
         <w:rPr>
@@ -8740,7 +8420,7 @@
         </w:rPr>
         <w:t> </w:t>
       </w:r>
-      <w:hyperlink r:id="rId31" w:tooltip="Apache License" w:history="1">
+      <w:hyperlink r:id="rId37" w:tooltip="Apache License" w:history="1">
         <w:r>
           <w:rPr>
             <w:rStyle w:val="Hipervnculo"/>
@@ -8770,7 +8450,7 @@
         </w:rPr>
         <w:t> </w:t>
       </w:r>
-      <w:hyperlink r:id="rId32" w:tooltip="Microsoft Windows" w:history="1">
+      <w:hyperlink r:id="rId38" w:tooltip="Microsoft Windows" w:history="1">
         <w:r>
           <w:rPr>
             <w:rStyle w:val="Hipervnculo"/>
@@ -8800,7 +8480,7 @@
         </w:rPr>
         <w:t> </w:t>
       </w:r>
-      <w:hyperlink r:id="rId33" w:tooltip="Mac OS X" w:history="1">
+      <w:hyperlink r:id="rId39" w:tooltip="Mac OS X" w:history="1">
         <w:r>
           <w:rPr>
             <w:rStyle w:val="Hipervnculo"/>
@@ -8839,7 +8519,7 @@
         </w:rPr>
         <w:t> </w:t>
       </w:r>
-      <w:hyperlink r:id="rId34" w:tooltip="GNU/Linux" w:history="1">
+      <w:hyperlink r:id="rId40" w:tooltip="GNU/Linux" w:history="1">
         <w:r>
           <w:rPr>
             <w:rStyle w:val="Hipervnculo"/>
@@ -8858,43 +8538,7 @@
           <w:sz w:val="24"/>
           <w:szCs w:val="24"/>
         </w:rPr>
-        <w:t xml:space="preserve">. Además del potente editor de códigos y las herramientas para desarrolladores de </w:t>
-      </w:r>
-      <w:proofErr w:type="spellStart"/>
-      <w:r>
-        <w:rPr>
-          <w:rFonts w:ascii="Arial" w:hAnsi="Arial" w:cs="Arial"/>
-          <w:sz w:val="24"/>
-          <w:szCs w:val="24"/>
-        </w:rPr>
-        <w:t>IntelliJ</w:t>
-      </w:r>
-      <w:proofErr w:type="spellEnd"/>
-      <w:r>
-        <w:rPr>
-          <w:rFonts w:ascii="Arial" w:hAnsi="Arial" w:cs="Arial"/>
-          <w:sz w:val="24"/>
-          <w:szCs w:val="24"/>
-        </w:rPr>
-        <w:t xml:space="preserve">, </w:t>
-      </w:r>
-      <w:proofErr w:type="spellStart"/>
-      <w:r>
-        <w:rPr>
-          <w:rFonts w:ascii="Arial" w:hAnsi="Arial" w:cs="Arial"/>
-          <w:sz w:val="24"/>
-          <w:szCs w:val="24"/>
-        </w:rPr>
-        <w:t>Android</w:t>
-      </w:r>
-      <w:proofErr w:type="spellEnd"/>
-      <w:r>
-        <w:rPr>
-          <w:rFonts w:ascii="Arial" w:hAnsi="Arial" w:cs="Arial"/>
-          <w:sz w:val="24"/>
-          <w:szCs w:val="24"/>
-        </w:rPr>
-        <w:t xml:space="preserve"> Studio ofrece aún más funciones que aumentan tu productiv</w:t>
+        <w:t>. Además del potente editor de códigos y las herramientas para desarrolladores de IntelliJ, Android Studio ofrece aún más funciones que aumentan tu productiv</w:t>
       </w:r>
       <w:r>
         <w:rPr>
@@ -8910,25 +8554,7 @@
           <w:sz w:val="24"/>
           <w:szCs w:val="24"/>
         </w:rPr>
-        <w:t xml:space="preserve">pps para </w:t>
-      </w:r>
-      <w:proofErr w:type="spellStart"/>
-      <w:r>
-        <w:rPr>
-          <w:rFonts w:ascii="Arial" w:hAnsi="Arial" w:cs="Arial"/>
-          <w:sz w:val="24"/>
-          <w:szCs w:val="24"/>
-        </w:rPr>
-        <w:t>Android</w:t>
-      </w:r>
-      <w:proofErr w:type="spellEnd"/>
-      <w:r>
-        <w:rPr>
-          <w:rFonts w:ascii="Arial" w:hAnsi="Arial" w:cs="Arial"/>
-          <w:sz w:val="24"/>
-          <w:szCs w:val="24"/>
-        </w:rPr>
-        <w:t>, como las siguientes:</w:t>
+        <w:t>pps para Android, como las siguientes:</w:t>
       </w:r>
     </w:p>
     <w:p>
@@ -9164,25 +8790,7 @@
           <w:sz w:val="24"/>
           <w:szCs w:val="24"/>
         </w:rPr>
-        <w:t xml:space="preserve">Herramientas </w:t>
-      </w:r>
-      <w:proofErr w:type="spellStart"/>
-      <w:r>
-        <w:rPr>
-          <w:rFonts w:ascii="Arial" w:hAnsi="Arial" w:cs="Arial"/>
-          <w:sz w:val="24"/>
-          <w:szCs w:val="24"/>
-        </w:rPr>
-        <w:t>Lint</w:t>
-      </w:r>
-      <w:proofErr w:type="spellEnd"/>
-      <w:r>
-        <w:rPr>
-          <w:rFonts w:ascii="Arial" w:hAnsi="Arial" w:cs="Arial"/>
-          <w:sz w:val="24"/>
-          <w:szCs w:val="24"/>
-        </w:rPr>
-        <w:t xml:space="preserve"> para detectar problemas de rendimiento, uso, compatibilidad de versión, etc.</w:t>
+        <w:t>Herramientas Lint para detectar problemas de rendimiento, uso, compatibilidad de versión, etc.</w:t>
       </w:r>
     </w:p>
     <w:p>
@@ -9244,7 +8852,7 @@
         </w:rPr>
         <w:t> </w:t>
       </w:r>
-      <w:hyperlink r:id="rId35" w:history="1">
+      <w:hyperlink r:id="rId41" w:history="1">
         <w:r>
           <w:rPr>
             <w:rStyle w:val="Hipervnculo"/>
@@ -9404,43 +9012,7 @@
           <w:sz w:val="24"/>
           <w:szCs w:val="24"/>
         </w:rPr>
-        <w:t xml:space="preserve"> </w:t>
-      </w:r>
-      <w:proofErr w:type="spellStart"/>
-      <w:r>
-        <w:rPr>
-          <w:rFonts w:ascii="Arial" w:hAnsi="Arial" w:cs="Arial"/>
-          <w:sz w:val="24"/>
-          <w:szCs w:val="24"/>
-        </w:rPr>
-        <w:t>Wikitude</w:t>
-      </w:r>
-      <w:proofErr w:type="spellEnd"/>
-      <w:r>
-        <w:rPr>
-          <w:rFonts w:ascii="Arial" w:hAnsi="Arial" w:cs="Arial"/>
-          <w:sz w:val="24"/>
-          <w:szCs w:val="24"/>
-        </w:rPr>
-        <w:t xml:space="preserve"> es el producto principal de </w:t>
-      </w:r>
-      <w:proofErr w:type="spellStart"/>
-      <w:r>
-        <w:rPr>
-          <w:rFonts w:ascii="Arial" w:hAnsi="Arial" w:cs="Arial"/>
-          <w:sz w:val="24"/>
-          <w:szCs w:val="24"/>
-        </w:rPr>
-        <w:t>Wikitude</w:t>
-      </w:r>
-      <w:proofErr w:type="spellEnd"/>
-      <w:r>
-        <w:rPr>
-          <w:rFonts w:ascii="Arial" w:hAnsi="Arial" w:cs="Arial"/>
-          <w:sz w:val="24"/>
-          <w:szCs w:val="24"/>
-        </w:rPr>
-        <w:t>.</w:t>
+        <w:t xml:space="preserve"> Wikitude es el producto principal de Wikitude.</w:t>
       </w:r>
       <w:r>
         <w:rPr>
@@ -9512,7 +9084,7 @@
         </w:rPr>
         <w:t> </w:t>
       </w:r>
-      <w:hyperlink r:id="rId36" w:tooltip="modelo 3d" w:history="1">
+      <w:hyperlink r:id="rId42" w:tooltip="modelo 3d" w:history="1">
         <w:r>
           <w:rPr>
             <w:rStyle w:val="Hipervnculo"/>
@@ -9576,23 +9148,13 @@
         </w:rPr>
         <w:t> </w:t>
       </w:r>
-      <w:proofErr w:type="spellStart"/>
-      <w:r>
-        <w:rPr>
-          <w:rFonts w:ascii="Arial" w:hAnsi="Arial" w:cs="Arial"/>
-          <w:sz w:val="24"/>
-          <w:szCs w:val="24"/>
-        </w:rPr>
-        <w:t>renderizado</w:t>
-      </w:r>
-      <w:proofErr w:type="spellEnd"/>
-      <w:r>
-        <w:rPr>
-          <w:rFonts w:ascii="Arial" w:hAnsi="Arial" w:cs="Arial"/>
-          <w:sz w:val="24"/>
-          <w:szCs w:val="24"/>
-        </w:rPr>
-        <w:t>, superposición de vídeo y AR basados en la localización.</w:t>
+      <w:r>
+        <w:rPr>
+          <w:rFonts w:ascii="Arial" w:hAnsi="Arial" w:cs="Arial"/>
+          <w:sz w:val="24"/>
+          <w:szCs w:val="24"/>
+        </w:rPr>
+        <w:t>renderizado, superposición de vídeo y AR basados en la localización.</w:t>
       </w:r>
       <w:r>
         <w:rPr>
@@ -9653,79 +9215,7 @@
           <w:sz w:val="24"/>
           <w:szCs w:val="24"/>
         </w:rPr>
-        <w:t xml:space="preserve"> </w:t>
-      </w:r>
-      <w:proofErr w:type="spellStart"/>
-      <w:r>
-        <w:rPr>
-          <w:rFonts w:ascii="Arial" w:hAnsi="Arial" w:cs="Arial"/>
-          <w:sz w:val="24"/>
-          <w:szCs w:val="24"/>
-        </w:rPr>
-        <w:t>Wikitude</w:t>
-      </w:r>
-      <w:proofErr w:type="spellEnd"/>
-      <w:r>
-        <w:rPr>
-          <w:rFonts w:ascii="Arial" w:hAnsi="Arial" w:cs="Arial"/>
-          <w:sz w:val="24"/>
-          <w:szCs w:val="24"/>
-        </w:rPr>
-        <w:t xml:space="preserve"> está disponible para los sistemas operativos </w:t>
-      </w:r>
-      <w:proofErr w:type="spellStart"/>
-      <w:r>
-        <w:rPr>
-          <w:rFonts w:ascii="Arial" w:hAnsi="Arial" w:cs="Arial"/>
-          <w:sz w:val="24"/>
-          <w:szCs w:val="24"/>
-        </w:rPr>
-        <w:t>iOS</w:t>
-      </w:r>
-      <w:proofErr w:type="spellEnd"/>
-      <w:r>
-        <w:rPr>
-          <w:rFonts w:ascii="Arial" w:hAnsi="Arial" w:cs="Arial"/>
-          <w:sz w:val="24"/>
-          <w:szCs w:val="24"/>
-        </w:rPr>
-        <w:t xml:space="preserve"> y </w:t>
-      </w:r>
-      <w:proofErr w:type="spellStart"/>
-      <w:r>
-        <w:rPr>
-          <w:rFonts w:ascii="Arial" w:hAnsi="Arial" w:cs="Arial"/>
-          <w:sz w:val="24"/>
-          <w:szCs w:val="24"/>
-        </w:rPr>
-        <w:t>Android</w:t>
-      </w:r>
-      <w:proofErr w:type="spellEnd"/>
-      <w:r>
-        <w:rPr>
-          <w:rFonts w:ascii="Arial" w:hAnsi="Arial" w:cs="Arial"/>
-          <w:sz w:val="24"/>
-          <w:szCs w:val="24"/>
-        </w:rPr>
-        <w:t xml:space="preserve">, y está optimizado para varios dispositivos de gafas inteligentes. La aplicación </w:t>
-      </w:r>
-      <w:proofErr w:type="spellStart"/>
-      <w:r>
-        <w:rPr>
-          <w:rFonts w:ascii="Arial" w:hAnsi="Arial" w:cs="Arial"/>
-          <w:sz w:val="24"/>
-          <w:szCs w:val="24"/>
-        </w:rPr>
-        <w:t>Wikitude</w:t>
-      </w:r>
-      <w:proofErr w:type="spellEnd"/>
-      <w:r>
-        <w:rPr>
-          <w:rFonts w:ascii="Arial" w:hAnsi="Arial" w:cs="Arial"/>
-          <w:sz w:val="24"/>
-          <w:szCs w:val="24"/>
-        </w:rPr>
-        <w:t xml:space="preserve"> fue la primera aplicación </w:t>
+        <w:t xml:space="preserve"> Wikitude está disponible para los sistemas operativos iOS y Android, y está optimizado para varios dispositivos de gafas inteligentes. La aplicación Wikitude fue la primera aplicación </w:t>
       </w:r>
       <w:r>
         <w:rPr>
@@ -9745,7 +9235,7 @@
         </w:rPr>
         <w:t> </w:t>
       </w:r>
-      <w:hyperlink r:id="rId37" w:tooltip="servicio de localización" w:history="1">
+      <w:hyperlink r:id="rId43" w:tooltip="servicio de localización" w:history="1">
         <w:r>
           <w:rPr>
             <w:rStyle w:val="Hipervnculo"/>
@@ -9812,7 +9302,7 @@
         </w:rPr>
         <w:t> </w:t>
       </w:r>
-      <w:hyperlink r:id="rId38" w:tooltip="GPS" w:history="1">
+      <w:hyperlink r:id="rId44" w:tooltip="GPS" w:history="1">
         <w:r>
           <w:rPr>
             <w:rStyle w:val="Hipervnculo"/>
@@ -9849,46 +9339,26 @@
           <w:sz w:val="24"/>
           <w:szCs w:val="24"/>
         </w:rPr>
+        <w:t> Wi-Fi</w:t>
+      </w:r>
+      <w:r>
+        <w:rPr>
+          <w:rFonts w:ascii="Arial" w:hAnsi="Arial" w:cs="Arial"/>
+          <w:sz w:val="24"/>
+          <w:szCs w:val="24"/>
+        </w:rPr>
+        <w:t>), la dirección en la que se enfrenta el usuario (mediante el uso de la</w:t>
+      </w:r>
+      <w:r>
+        <w:rPr>
+          <w:rStyle w:val="apple-converted-space"/>
+          <w:rFonts w:ascii="Arial" w:hAnsi="Arial" w:cs="Arial"/>
+          <w:sz w:val="24"/>
+          <w:szCs w:val="24"/>
+        </w:rPr>
         <w:t> </w:t>
       </w:r>
-      <w:proofErr w:type="spellStart"/>
-      <w:r>
-        <w:rPr>
-          <w:rStyle w:val="apple-converted-space"/>
-          <w:rFonts w:ascii="Arial" w:hAnsi="Arial" w:cs="Arial"/>
-          <w:sz w:val="24"/>
-          <w:szCs w:val="24"/>
-        </w:rPr>
-        <w:t>Wi</w:t>
-      </w:r>
-      <w:proofErr w:type="spellEnd"/>
-      <w:r>
-        <w:rPr>
-          <w:rStyle w:val="apple-converted-space"/>
-          <w:rFonts w:ascii="Arial" w:hAnsi="Arial" w:cs="Arial"/>
-          <w:sz w:val="24"/>
-          <w:szCs w:val="24"/>
-        </w:rPr>
-        <w:t>-Fi</w:t>
-      </w:r>
-      <w:r>
-        <w:rPr>
-          <w:rFonts w:ascii="Arial" w:hAnsi="Arial" w:cs="Arial"/>
-          <w:sz w:val="24"/>
-          <w:szCs w:val="24"/>
-        </w:rPr>
-        <w:t>), la dirección en la que se enfrenta el usuario (mediante el uso de la</w:t>
-      </w:r>
-      <w:r>
-        <w:rPr>
-          <w:rStyle w:val="apple-converted-space"/>
-          <w:rFonts w:ascii="Arial" w:hAnsi="Arial" w:cs="Arial"/>
-          <w:sz w:val="24"/>
-          <w:szCs w:val="24"/>
-        </w:rPr>
-        <w:t> </w:t>
-      </w:r>
-      <w:hyperlink r:id="rId39" w:tooltip="Brújula" w:history="1">
+      <w:hyperlink r:id="rId45" w:tooltip="Brújula" w:history="1">
         <w:r>
           <w:rPr>
             <w:rStyle w:val="Hipervnculo"/>
@@ -9927,7 +9397,7 @@
         </w:rPr>
         <w:t> </w:t>
       </w:r>
-      <w:hyperlink r:id="rId40" w:tooltip="acelerómetro" w:history="1">
+      <w:hyperlink r:id="rId46" w:tooltip="acelerómetro" w:history="1">
         <w:r>
           <w:rPr>
             <w:rStyle w:val="Hipervnculo"/>
@@ -9984,25 +9454,7 @@
           <w:sz w:val="24"/>
           <w:szCs w:val="24"/>
         </w:rPr>
-        <w:t xml:space="preserve">Desde agosto de 2012, </w:t>
-      </w:r>
-      <w:proofErr w:type="spellStart"/>
-      <w:r>
-        <w:rPr>
-          <w:rFonts w:ascii="Arial" w:hAnsi="Arial" w:cs="Arial"/>
-          <w:sz w:val="24"/>
-          <w:szCs w:val="24"/>
-        </w:rPr>
-        <w:t>Wikitude</w:t>
-      </w:r>
-      <w:proofErr w:type="spellEnd"/>
-      <w:r>
-        <w:rPr>
-          <w:rFonts w:ascii="Arial" w:hAnsi="Arial" w:cs="Arial"/>
-          <w:sz w:val="24"/>
-          <w:szCs w:val="24"/>
-        </w:rPr>
-        <w:t xml:space="preserve"> también cuenta co</w:t>
+        <w:t>Desde agosto de 2012, Wikitude también cuenta co</w:t>
       </w:r>
       <w:r>
         <w:rPr>
@@ -10283,7 +9735,6 @@
         </w:rPr>
         <w:tab/>
       </w:r>
-      <w:proofErr w:type="spellStart"/>
       <w:r>
         <w:rPr>
           <w:rFonts w:ascii="Arial" w:hAnsi="Arial" w:cs="Arial"/>
@@ -10293,7 +9744,6 @@
         </w:rPr>
         <w:t>FileZilla</w:t>
       </w:r>
-      <w:proofErr w:type="spellEnd"/>
       <w:r>
         <w:rPr>
           <w:rStyle w:val="apple-converted-space"/>
@@ -10320,7 +9770,7 @@
         </w:rPr>
         <w:t> </w:t>
       </w:r>
-      <w:hyperlink r:id="rId41" w:tooltip="Cliente FTP" w:history="1">
+      <w:hyperlink r:id="rId47" w:tooltip="Cliente FTP" w:history="1">
         <w:r>
           <w:rPr>
             <w:rStyle w:val="Hipervnculo"/>
@@ -10370,7 +9820,7 @@
         </w:rPr>
         <w:t> </w:t>
       </w:r>
-      <w:hyperlink r:id="rId42" w:tooltip="Código abierto" w:history="1">
+      <w:hyperlink r:id="rId48" w:tooltip="Código abierto" w:history="1">
         <w:r>
           <w:rPr>
             <w:rStyle w:val="Hipervnculo"/>
@@ -10409,7 +9859,7 @@
         </w:rPr>
         <w:t> </w:t>
       </w:r>
-      <w:hyperlink r:id="rId43" w:tooltip="Software libre" w:history="1">
+      <w:hyperlink r:id="rId49" w:tooltip="Software libre" w:history="1">
         <w:r>
           <w:rPr>
             <w:rStyle w:val="Hipervnculo"/>
@@ -10439,7 +9889,7 @@
         </w:rPr>
         <w:t> </w:t>
       </w:r>
-      <w:hyperlink r:id="rId44" w:tooltip="GNU General Public License" w:history="1">
+      <w:hyperlink r:id="rId50" w:tooltip="GNU General Public License" w:history="1">
         <w:r>
           <w:rPr>
             <w:rStyle w:val="Hipervnculo"/>
@@ -10469,7 +9919,7 @@
         </w:rPr>
         <w:t> </w:t>
       </w:r>
-      <w:hyperlink r:id="rId45" w:tooltip="File Transfer Protocol" w:history="1">
+      <w:hyperlink r:id="rId51" w:tooltip="File Transfer Protocol" w:history="1">
         <w:r>
           <w:rPr>
             <w:rStyle w:val="Hipervnculo"/>
@@ -10499,7 +9949,7 @@
         </w:rPr>
         <w:t> </w:t>
       </w:r>
-      <w:hyperlink r:id="rId46" w:tooltip="SSH File Transfer Protocol" w:history="1">
+      <w:hyperlink r:id="rId52" w:tooltip="SSH File Transfer Protocol" w:history="1">
         <w:r>
           <w:rPr>
             <w:rStyle w:val="Hipervnculo"/>
@@ -10545,7 +9995,7 @@
         </w:rPr>
         <w:t>(</w:t>
       </w:r>
-      <w:hyperlink r:id="rId47" w:tooltip="FTPS" w:history="1">
+      <w:hyperlink r:id="rId53" w:tooltip="FTPS" w:history="1">
         <w:r>
           <w:rPr>
             <w:rStyle w:val="Hipervnculo"/>
@@ -10583,7 +10033,7 @@
         </w:rPr>
         <w:t> </w:t>
       </w:r>
-      <w:hyperlink r:id="rId48" w:tooltip="SSH" w:history="1">
+      <w:hyperlink r:id="rId54" w:tooltip="SSH" w:history="1">
         <w:r>
           <w:rPr>
             <w:rStyle w:val="Hipervnculo"/>
@@ -10642,7 +10092,7 @@
         </w:rPr>
         <w:t> </w:t>
       </w:r>
-      <w:hyperlink r:id="rId49" w:tooltip="Microsoft Windows" w:history="1">
+      <w:hyperlink r:id="rId55" w:tooltip="Microsoft Windows" w:history="1">
         <w:r>
           <w:rPr>
             <w:rStyle w:val="Hipervnculo"/>
@@ -10661,18 +10111,9 @@
           <w:sz w:val="24"/>
           <w:szCs w:val="24"/>
         </w:rPr>
-        <w:t xml:space="preserve">, pero desde la versión 3.0.0, gracias al uso </w:t>
-      </w:r>
-      <w:proofErr w:type="spellStart"/>
-      <w:r>
-        <w:rPr>
-          <w:rFonts w:ascii="Arial" w:hAnsi="Arial" w:cs="Arial"/>
-          <w:sz w:val="24"/>
-          <w:szCs w:val="24"/>
-        </w:rPr>
-        <w:t>de</w:t>
-      </w:r>
-      <w:hyperlink r:id="rId50" w:tooltip="WxWidgets" w:history="1">
+        <w:t>, pero desde la versión 3.0.0, gracias al uso de</w:t>
+      </w:r>
+      <w:hyperlink r:id="rId56" w:tooltip="WxWidgets" w:history="1">
         <w:r>
           <w:rPr>
             <w:rStyle w:val="Hipervnculo"/>
@@ -10684,7 +10125,6 @@
           </w:rPr>
           <w:t>wxWidgets</w:t>
         </w:r>
-        <w:proofErr w:type="spellEnd"/>
       </w:hyperlink>
       <w:r>
         <w:rPr>
@@ -10703,7 +10143,7 @@
         </w:rPr>
         <w:t> </w:t>
       </w:r>
-      <w:hyperlink r:id="rId51" w:tooltip="GNU/Linux" w:history="1">
+      <w:hyperlink r:id="rId57" w:tooltip="GNU/Linux" w:history="1">
         <w:r>
           <w:rPr>
             <w:rStyle w:val="Hipervnculo"/>
@@ -10713,19 +10153,7 @@
             <w:szCs w:val="24"/>
             <w:u w:val="none"/>
           </w:rPr>
-          <w:t>GNU/</w:t>
-        </w:r>
-        <w:proofErr w:type="spellStart"/>
-        <w:r>
-          <w:rPr>
-            <w:rStyle w:val="Hipervnculo"/>
-            <w:rFonts w:ascii="Arial" w:hAnsi="Arial" w:cs="Arial"/>
-            <w:color w:val="auto"/>
-            <w:sz w:val="24"/>
-            <w:szCs w:val="24"/>
-            <w:u w:val="none"/>
-          </w:rPr>
-          <w:t>Linux</w:t>
+          <w:t>GNU/Linux</w:t>
         </w:r>
       </w:hyperlink>
       <w:r>
@@ -10736,7 +10164,7 @@
         </w:rPr>
         <w:t>,</w:t>
       </w:r>
-      <w:hyperlink r:id="rId52" w:tooltip="FreeBSD" w:history="1">
+      <w:hyperlink r:id="rId58" w:tooltip="FreeBSD" w:history="1">
         <w:r>
           <w:rPr>
             <w:rStyle w:val="Hipervnculo"/>
@@ -10748,7 +10176,6 @@
           </w:rPr>
           <w:t>FreeBSD</w:t>
         </w:r>
-        <w:proofErr w:type="spellEnd"/>
       </w:hyperlink>
       <w:r>
         <w:rPr>
@@ -10776,7 +10203,7 @@
         </w:rPr>
         <w:t> </w:t>
       </w:r>
-      <w:hyperlink r:id="rId53" w:tooltip="Mac OS X" w:history="1">
+      <w:hyperlink r:id="rId59" w:tooltip="Mac OS X" w:history="1">
         <w:r>
           <w:rPr>
             <w:rStyle w:val="Hipervnculo"/>
@@ -10835,7 +10262,7 @@
         </w:rPr>
         <w:t> </w:t>
       </w:r>
-      <w:hyperlink r:id="rId54" w:tooltip="Código fuente" w:history="1">
+      <w:hyperlink r:id="rId60" w:tooltip="Código fuente" w:history="1">
         <w:r>
           <w:rPr>
             <w:rStyle w:val="Hipervnculo"/>
@@ -10863,25 +10290,7 @@
           <w:sz w:val="24"/>
           <w:szCs w:val="24"/>
         </w:rPr>
-        <w:t xml:space="preserve">de </w:t>
-      </w:r>
-      <w:proofErr w:type="spellStart"/>
-      <w:r>
-        <w:rPr>
-          <w:rFonts w:ascii="Arial" w:hAnsi="Arial" w:cs="Arial"/>
-          <w:sz w:val="24"/>
-          <w:szCs w:val="24"/>
-        </w:rPr>
-        <w:t>FileZilla</w:t>
-      </w:r>
-      <w:proofErr w:type="spellEnd"/>
-      <w:r>
-        <w:rPr>
-          <w:rFonts w:ascii="Arial" w:hAnsi="Arial" w:cs="Arial"/>
-          <w:sz w:val="24"/>
-          <w:szCs w:val="24"/>
-        </w:rPr>
-        <w:t xml:space="preserve"> y las descargas estaban</w:t>
+        <w:t>de FileZilla y las descargas estaban</w:t>
       </w:r>
       <w:r>
         <w:rPr>
@@ -10909,8 +10318,7 @@
         </w:rPr>
         <w:t> </w:t>
       </w:r>
-      <w:hyperlink r:id="rId55" w:tooltip="SourceForge" w:history="1">
-        <w:proofErr w:type="spellStart"/>
+      <w:hyperlink r:id="rId61" w:tooltip="SourceForge" w:history="1">
         <w:r>
           <w:rPr>
             <w:rStyle w:val="Hipervnculo"/>
@@ -10922,7 +10330,6 @@
           </w:rPr>
           <w:t>SourceForge</w:t>
         </w:r>
-        <w:proofErr w:type="spellEnd"/>
       </w:hyperlink>
       <w:r>
         <w:rPr>
@@ -10930,25 +10337,7 @@
           <w:sz w:val="24"/>
           <w:szCs w:val="24"/>
         </w:rPr>
-        <w:t xml:space="preserve">, el cual presentó </w:t>
-      </w:r>
-      <w:proofErr w:type="spellStart"/>
-      <w:r>
-        <w:rPr>
-          <w:rFonts w:ascii="Arial" w:hAnsi="Arial" w:cs="Arial"/>
-          <w:sz w:val="24"/>
-          <w:szCs w:val="24"/>
-        </w:rPr>
-        <w:t>FileZilla</w:t>
-      </w:r>
-      <w:proofErr w:type="spellEnd"/>
-      <w:r>
-        <w:rPr>
-          <w:rFonts w:ascii="Arial" w:hAnsi="Arial" w:cs="Arial"/>
-          <w:sz w:val="24"/>
-          <w:szCs w:val="24"/>
-        </w:rPr>
-        <w:t xml:space="preserve"> como el Proyecto del Mes en noviembre de</w:t>
+        <w:t>, el cual presentó FileZilla como el Proyecto del Mes en noviembre de</w:t>
       </w:r>
       <w:r>
         <w:rPr>
@@ -10959,7 +10348,7 @@
         </w:rPr>
         <w:t> </w:t>
       </w:r>
-      <w:hyperlink r:id="rId56" w:tooltip="2003" w:history="1">
+      <w:hyperlink r:id="rId62" w:tooltip="2003" w:history="1">
         <w:r>
           <w:rPr>
             <w:rStyle w:val="Hipervnculo"/>
@@ -11006,7 +10395,7 @@
         </w:rPr>
         <w:t> </w:t>
       </w:r>
-      <w:hyperlink r:id="rId57" w:tooltip="Sitio web" w:history="1">
+      <w:hyperlink r:id="rId63" w:tooltip="Sitio web" w:history="1">
         <w:r>
           <w:rPr>
             <w:rStyle w:val="Hipervnculo"/>
@@ -11045,7 +10434,7 @@
         </w:rPr>
         <w:t> </w:t>
       </w:r>
-      <w:hyperlink r:id="rId58" w:tooltip="Open Hub" w:history="1">
+      <w:hyperlink r:id="rId64" w:tooltip="Open Hub" w:history="1">
         <w:r>
           <w:rPr>
             <w:rStyle w:val="Hipervnculo"/>
@@ -11055,21 +10444,8 @@
             <w:szCs w:val="24"/>
             <w:u w:val="none"/>
           </w:rPr>
-          <w:t xml:space="preserve">Open </w:t>
+          <w:t>Open Hub</w:t>
         </w:r>
-        <w:proofErr w:type="spellStart"/>
-        <w:r>
-          <w:rPr>
-            <w:rStyle w:val="Hipervnculo"/>
-            <w:rFonts w:ascii="Arial" w:hAnsi="Arial" w:cs="Arial"/>
-            <w:color w:val="auto"/>
-            <w:sz w:val="24"/>
-            <w:szCs w:val="24"/>
-            <w:u w:val="none"/>
-          </w:rPr>
-          <w:t>Hub</w:t>
-        </w:r>
-        <w:proofErr w:type="spellEnd"/>
       </w:hyperlink>
       <w:r>
         <w:rPr>
@@ -12797,7 +12173,7 @@
                     </pic:cNvPicPr>
                   </pic:nvPicPr>
                   <pic:blipFill>
-                    <a:blip r:embed="rId59">
+                    <a:blip r:embed="rId65">
                       <a:extLst>
                         <a:ext uri="{28A0092B-C50C-407E-A947-70E740481C1C}">
                           <a14:useLocalDpi xmlns:a14="http://schemas.microsoft.com/office/drawing/2010/main" val="0"/>
@@ -18949,7 +18325,7 @@
                     </pic:cNvPicPr>
                   </pic:nvPicPr>
                   <pic:blipFill>
-                    <a:blip r:embed="rId60">
+                    <a:blip r:embed="rId66">
                       <a:extLst>
                         <a:ext uri="{28A0092B-C50C-407E-A947-70E740481C1C}">
                           <a14:useLocalDpi xmlns:a14="http://schemas.microsoft.com/office/drawing/2010/main" val="0"/>
@@ -19160,7 +18536,7 @@
                     </pic:cNvPicPr>
                   </pic:nvPicPr>
                   <pic:blipFill>
-                    <a:blip r:embed="rId61">
+                    <a:blip r:embed="rId67">
                       <a:extLst>
                         <a:ext uri="{28A0092B-C50C-407E-A947-70E740481C1C}">
                           <a14:useLocalDpi xmlns:a14="http://schemas.microsoft.com/office/drawing/2010/main" val="0"/>
@@ -19769,7 +19145,7 @@
                     </pic:cNvPicPr>
                   </pic:nvPicPr>
                   <pic:blipFill>
-                    <a:blip r:embed="rId62">
+                    <a:blip r:embed="rId68">
                       <a:extLst>
                         <a:ext uri="{28A0092B-C50C-407E-A947-70E740481C1C}">
                           <a14:useLocalDpi xmlns:a14="http://schemas.microsoft.com/office/drawing/2010/main" val="0"/>
@@ -21437,7 +20813,7 @@
                     </pic:cNvPicPr>
                   </pic:nvPicPr>
                   <pic:blipFill>
-                    <a:blip r:embed="rId63">
+                    <a:blip r:embed="rId69">
                       <a:extLst>
                         <a:ext uri="{28A0092B-C50C-407E-A947-70E740481C1C}">
                           <a14:useLocalDpi xmlns:a14="http://schemas.microsoft.com/office/drawing/2010/main" val="0"/>
@@ -27673,17 +27049,66 @@
           <w:sz w:val="24"/>
           <w:szCs w:val="24"/>
         </w:rPr>
-        <w:t>Debido a lo anterior se discute y decide: emplear</w:t>
-      </w:r>
-      <w:bookmarkStart w:id="71" w:name="_GoBack"/>
-      <w:bookmarkEnd w:id="71"/>
-      <w:r>
-        <w:rPr>
-          <w:rFonts w:ascii="Arial" w:hAnsi="Arial" w:cs="Arial"/>
-          <w:sz w:val="24"/>
-          <w:szCs w:val="24"/>
-        </w:rPr>
-        <w:t xml:space="preserve"> números con centros de </w:t>
+        <w:t xml:space="preserve">Debido a lo anterior se discute y decide: emplear números con centros de </w:t>
+      </w:r>
+      <w:commentRangeStart w:id="71"/>
+      <w:r>
+        <w:rPr>
+          <w:rFonts w:ascii="Arial" w:hAnsi="Arial" w:cs="Arial"/>
+          <w:sz w:val="24"/>
+          <w:szCs w:val="24"/>
+        </w:rPr>
+        <w:t>colores y alto contraste</w:t>
+      </w:r>
+      <w:r>
+        <w:rPr>
+          <w:rFonts w:ascii="Arial" w:hAnsi="Arial" w:cs="Arial"/>
+          <w:sz w:val="24"/>
+          <w:szCs w:val="24"/>
+        </w:rPr>
+        <w:t xml:space="preserve">, ver </w:t>
+      </w:r>
+      <w:r>
+        <w:rPr>
+          <w:rFonts w:ascii="Arial" w:hAnsi="Arial" w:cs="Arial"/>
+          <w:sz w:val="24"/>
+          <w:szCs w:val="24"/>
+        </w:rPr>
+        <w:t xml:space="preserve">Apéndice </w:t>
+      </w:r>
+      <w:r>
+        <w:rPr>
+          <w:rFonts w:ascii="Arial" w:hAnsi="Arial" w:cs="Arial"/>
+          <w:sz w:val="24"/>
+          <w:szCs w:val="24"/>
+        </w:rPr>
+        <w:t>A-2</w:t>
+      </w:r>
+      <w:commentRangeEnd w:id="71"/>
+      <w:r>
+        <w:rPr>
+          <w:rFonts w:ascii="Arial" w:hAnsi="Arial" w:cs="Arial"/>
+          <w:sz w:val="24"/>
+          <w:szCs w:val="24"/>
+        </w:rPr>
+        <w:t>4</w:t>
+      </w:r>
+      <w:r>
+        <w:rPr>
+          <w:rStyle w:val="Refdecomentario"/>
+          <w:rFonts w:ascii="Arial" w:hAnsi="Arial" w:cs="Arial"/>
+          <w:sz w:val="24"/>
+          <w:szCs w:val="24"/>
+        </w:rPr>
+        <w:commentReference w:id="71"/>
+      </w:r>
+      <w:r>
+        <w:rPr>
+          <w:rFonts w:ascii="Arial" w:hAnsi="Arial" w:cs="Arial"/>
+          <w:sz w:val="24"/>
+          <w:szCs w:val="24"/>
+        </w:rPr>
+        <w:t xml:space="preserve">para desplegar una imagen con una información puntual de la ubicación escaneada y fotografías de </w:t>
       </w:r>
       <w:commentRangeStart w:id="72"/>
       <w:r>
@@ -27692,7 +27117,25 @@
           <w:sz w:val="24"/>
           <w:szCs w:val="24"/>
         </w:rPr>
-        <w:t>colores y alto contraste</w:t>
+        <w:t>sitios u</w:t>
+      </w:r>
+      <w:commentRangeEnd w:id="72"/>
+      <w:r>
+        <w:rPr>
+          <w:rStyle w:val="Refdecomentario"/>
+          <w:rFonts w:ascii="Arial" w:hAnsi="Arial" w:cs="Arial"/>
+          <w:sz w:val="24"/>
+          <w:szCs w:val="24"/>
+        </w:rPr>
+        <w:commentReference w:id="72"/>
+      </w:r>
+      <w:r>
+        <w:rPr>
+          <w:rFonts w:ascii="Arial" w:hAnsi="Arial" w:cs="Arial"/>
+          <w:sz w:val="24"/>
+          <w:szCs w:val="24"/>
+        </w:rPr>
+        <w:t>bicados en la universidad para desplegar un video informativo referente a este</w:t>
       </w:r>
       <w:r>
         <w:rPr>
@@ -27702,114 +27145,37 @@
         </w:rPr>
         <w:t xml:space="preserve">, ver </w:t>
       </w:r>
-      <w:r>
-        <w:rPr>
-          <w:rFonts w:ascii="Arial" w:hAnsi="Arial" w:cs="Arial"/>
-          <w:sz w:val="24"/>
-          <w:szCs w:val="24"/>
-        </w:rPr>
-        <w:t xml:space="preserve">Apéndice </w:t>
-      </w:r>
-      <w:r>
-        <w:rPr>
-          <w:rFonts w:ascii="Arial" w:hAnsi="Arial" w:cs="Arial"/>
-          <w:sz w:val="24"/>
-          <w:szCs w:val="24"/>
-        </w:rPr>
-        <w:t>A-2</w:t>
-      </w:r>
-      <w:commentRangeEnd w:id="72"/>
-      <w:r>
-        <w:rPr>
-          <w:rFonts w:ascii="Arial" w:hAnsi="Arial" w:cs="Arial"/>
-          <w:sz w:val="24"/>
-          <w:szCs w:val="24"/>
-        </w:rPr>
-        <w:t>4</w:t>
-      </w:r>
+      <w:commentRangeStart w:id="73"/>
+      <w:r>
+        <w:rPr>
+          <w:rFonts w:ascii="Arial" w:hAnsi="Arial" w:cs="Arial"/>
+          <w:sz w:val="24"/>
+          <w:szCs w:val="24"/>
+        </w:rPr>
+        <w:t>apéndice A-2</w:t>
+      </w:r>
+      <w:r>
+        <w:rPr>
+          <w:rFonts w:ascii="Arial" w:hAnsi="Arial" w:cs="Arial"/>
+          <w:sz w:val="24"/>
+          <w:szCs w:val="24"/>
+        </w:rPr>
+        <w:t>5</w:t>
+      </w:r>
+      <w:r>
+        <w:rPr>
+          <w:rFonts w:ascii="Arial" w:hAnsi="Arial" w:cs="Arial"/>
+          <w:sz w:val="24"/>
+          <w:szCs w:val="24"/>
+        </w:rPr>
+        <w:t xml:space="preserve"> </w:t>
+      </w:r>
+      <w:commentRangeEnd w:id="73"/>
       <w:r>
         <w:rPr>
           <w:rStyle w:val="Refdecomentario"/>
-          <w:rFonts w:ascii="Arial" w:hAnsi="Arial" w:cs="Arial"/>
-          <w:sz w:val="24"/>
-          <w:szCs w:val="24"/>
-        </w:rPr>
-        <w:commentReference w:id="72"/>
-      </w:r>
-      <w:r>
-        <w:rPr>
-          <w:rFonts w:ascii="Arial" w:hAnsi="Arial" w:cs="Arial"/>
-          <w:sz w:val="24"/>
-          <w:szCs w:val="24"/>
-        </w:rPr>
-        <w:t xml:space="preserve">para desplegar una imagen con una información puntual de la ubicación escaneada y fotografías de </w:t>
-      </w:r>
-      <w:commentRangeStart w:id="73"/>
-      <w:r>
-        <w:rPr>
-          <w:rFonts w:ascii="Arial" w:hAnsi="Arial" w:cs="Arial"/>
-          <w:sz w:val="24"/>
-          <w:szCs w:val="24"/>
-        </w:rPr>
-        <w:t>sitios u</w:t>
-      </w:r>
-      <w:commentRangeEnd w:id="73"/>
-      <w:r>
-        <w:rPr>
-          <w:rStyle w:val="Refdecomentario"/>
-          <w:rFonts w:ascii="Arial" w:hAnsi="Arial" w:cs="Arial"/>
-          <w:sz w:val="24"/>
-          <w:szCs w:val="24"/>
         </w:rPr>
         <w:commentReference w:id="73"/>
-      </w:r>
-      <w:r>
-        <w:rPr>
-          <w:rFonts w:ascii="Arial" w:hAnsi="Arial" w:cs="Arial"/>
-          <w:sz w:val="24"/>
-          <w:szCs w:val="24"/>
-        </w:rPr>
-        <w:t>bicados en la universidad para desplegar un video informativo referente a este</w:t>
-      </w:r>
-      <w:r>
-        <w:rPr>
-          <w:rFonts w:ascii="Arial" w:hAnsi="Arial" w:cs="Arial"/>
-          <w:sz w:val="24"/>
-          <w:szCs w:val="24"/>
-        </w:rPr>
-        <w:t xml:space="preserve">, ver </w:t>
-      </w:r>
-      <w:commentRangeStart w:id="74"/>
-      <w:r>
-        <w:rPr>
-          <w:rFonts w:ascii="Arial" w:hAnsi="Arial" w:cs="Arial"/>
-          <w:sz w:val="24"/>
-          <w:szCs w:val="24"/>
-        </w:rPr>
-        <w:t>apéndice A-2</w:t>
-      </w:r>
-      <w:r>
-        <w:rPr>
-          <w:rFonts w:ascii="Arial" w:hAnsi="Arial" w:cs="Arial"/>
-          <w:sz w:val="24"/>
-          <w:szCs w:val="24"/>
-        </w:rPr>
-        <w:t>5</w:t>
-      </w:r>
-      <w:r>
-        <w:rPr>
-          <w:rFonts w:ascii="Arial" w:hAnsi="Arial" w:cs="Arial"/>
-          <w:sz w:val="24"/>
-          <w:szCs w:val="24"/>
-        </w:rPr>
-        <w:t xml:space="preserve"> </w:t>
-      </w:r>
-      <w:commentRangeEnd w:id="74"/>
-      <w:r>
-        <w:rPr>
-          <w:rStyle w:val="Refdecomentario"/>
-        </w:rPr>
-        <w:commentReference w:id="74"/>
       </w:r>
       <w:r>
         <w:rPr>
@@ -27846,6 +27212,33 @@
         </w:rPr>
         <w:t xml:space="preserve">Aparte de lo anterior, los números servirán como ayuda al usuario en caso de </w:t>
       </w:r>
+      <w:commentRangeStart w:id="74"/>
+      <w:r>
+        <w:rPr>
+          <w:rFonts w:ascii="Arial" w:hAnsi="Arial" w:cs="Arial"/>
+          <w:sz w:val="24"/>
+          <w:szCs w:val="24"/>
+        </w:rPr>
+        <w:t xml:space="preserve">no poseer una tarjeta NFC y para </w:t>
+      </w:r>
+      <w:commentRangeEnd w:id="74"/>
+      <w:r>
+        <w:rPr>
+          <w:rStyle w:val="Refdecomentario"/>
+          <w:rFonts w:ascii="Arial" w:hAnsi="Arial" w:cs="Arial"/>
+          <w:sz w:val="24"/>
+          <w:szCs w:val="24"/>
+        </w:rPr>
+        <w:commentReference w:id="74"/>
+      </w:r>
+      <w:r>
+        <w:rPr>
+          <w:rFonts w:ascii="Arial" w:hAnsi="Arial" w:cs="Arial"/>
+          <w:sz w:val="24"/>
+          <w:szCs w:val="24"/>
+        </w:rPr>
+        <w:t xml:space="preserve">solventar el inconveniente </w:t>
+      </w:r>
       <w:commentRangeStart w:id="75"/>
       <w:r>
         <w:rPr>
@@ -27853,7 +27246,7 @@
           <w:sz w:val="24"/>
           <w:szCs w:val="24"/>
         </w:rPr>
-        <w:t xml:space="preserve">no poseer una tarjeta NFC y para </w:t>
+        <w:t xml:space="preserve">presentado por el GPS de los dispositivos móviles con respecto a la altura </w:t>
       </w:r>
       <w:commentRangeEnd w:id="75"/>
       <w:r>
@@ -27871,7 +27264,7 @@
           <w:sz w:val="24"/>
           <w:szCs w:val="24"/>
         </w:rPr>
-        <w:t xml:space="preserve">solventar el inconveniente </w:t>
+        <w:t xml:space="preserve">(mencionado en el sprint anterior), por tal motivo, se diseñan unos números para el despliegue puntual de información y se toman fotos de los sitios incluidos en la base de datos de la universidad y que servirán tanto para el </w:t>
       </w:r>
       <w:commentRangeStart w:id="76"/>
       <w:r>
@@ -27880,7 +27273,7 @@
           <w:sz w:val="24"/>
           <w:szCs w:val="24"/>
         </w:rPr>
-        <w:t xml:space="preserve">presentado por el GPS de los dispositivos móviles con respecto a la altura </w:t>
+        <w:t xml:space="preserve">buscador lista </w:t>
       </w:r>
       <w:commentRangeEnd w:id="76"/>
       <w:r>
@@ -27891,33 +27284,6 @@
           <w:szCs w:val="24"/>
         </w:rPr>
         <w:commentReference w:id="76"/>
-      </w:r>
-      <w:r>
-        <w:rPr>
-          <w:rFonts w:ascii="Arial" w:hAnsi="Arial" w:cs="Arial"/>
-          <w:sz w:val="24"/>
-          <w:szCs w:val="24"/>
-        </w:rPr>
-        <w:t xml:space="preserve">(mencionado en el sprint anterior), por tal motivo, se diseñan unos números para el despliegue puntual de información y se toman fotos de los sitios incluidos en la base de datos de la universidad y que servirán tanto para el </w:t>
-      </w:r>
-      <w:commentRangeStart w:id="77"/>
-      <w:r>
-        <w:rPr>
-          <w:rFonts w:ascii="Arial" w:hAnsi="Arial" w:cs="Arial"/>
-          <w:sz w:val="24"/>
-          <w:szCs w:val="24"/>
-        </w:rPr>
-        <w:t xml:space="preserve">buscador lista </w:t>
-      </w:r>
-      <w:commentRangeEnd w:id="77"/>
-      <w:r>
-        <w:rPr>
-          <w:rStyle w:val="Refdecomentario"/>
-          <w:rFonts w:ascii="Arial" w:hAnsi="Arial" w:cs="Arial"/>
-          <w:sz w:val="24"/>
-          <w:szCs w:val="24"/>
-        </w:rPr>
-        <w:commentReference w:id="77"/>
       </w:r>
       <w:r>
         <w:rPr>
@@ -28277,7 +27643,7 @@
         </w:rPr>
         <w:t xml:space="preserve">Se retoma lógica de la opción de búsqueda por áreas en el buscador lista, esta alternativa difiere de las demás opciones puesto que contiene un nivel más y se debe buscar todos los sitios relacionados a esa área e inclusive ella misma, para esto, se reutilizó la lógica de los listar con los niveles, </w:t>
       </w:r>
-      <w:commentRangeStart w:id="78"/>
+      <w:commentRangeStart w:id="77"/>
       <w:r>
         <w:rPr>
           <w:rFonts w:ascii="Arial" w:hAnsi="Arial" w:cs="Arial"/>
@@ -28286,7 +27652,7 @@
         </w:rPr>
         <w:t xml:space="preserve">comenzando desde el nivel 0 el usuario elige la búsqueda por áreas y se despliega el nivel 1 con todas las áreas del campus, aquí se desarrolla una lógica para que, al seleccionar una de estas áreas se avance al nivel 2 donde se obtienen todos los </w:t>
       </w:r>
-      <w:commentRangeEnd w:id="78"/>
+      <w:commentRangeEnd w:id="77"/>
       <w:r>
         <w:rPr>
           <w:rStyle w:val="Refdecomentario"/>
@@ -28294,7 +27660,7 @@
           <w:sz w:val="24"/>
           <w:szCs w:val="24"/>
         </w:rPr>
-        <w:commentReference w:id="78"/>
+        <w:commentReference w:id="77"/>
       </w:r>
       <w:r>
         <w:rPr>
@@ -28406,7 +27772,7 @@
         </w:rPr>
         <w:t xml:space="preserve">de la aplicación cada una de las imágenes en su tamaño original y desarrollar una lógica que relacionara la </w:t>
       </w:r>
-      <w:commentRangeStart w:id="79"/>
+      <w:commentRangeStart w:id="78"/>
       <w:r>
         <w:rPr>
           <w:rFonts w:ascii="Arial" w:hAnsi="Arial" w:cs="Arial"/>
@@ -28431,7 +27797,7 @@
         </w:rPr>
         <w:t xml:space="preserve"> con el nombre del sitio </w:t>
       </w:r>
-      <w:commentRangeEnd w:id="79"/>
+      <w:commentRangeEnd w:id="78"/>
       <w:r>
         <w:rPr>
           <w:rStyle w:val="Refdecomentario"/>
@@ -28439,7 +27805,7 @@
           <w:sz w:val="24"/>
           <w:szCs w:val="24"/>
         </w:rPr>
-        <w:commentReference w:id="79"/>
+        <w:commentReference w:id="78"/>
       </w:r>
       <w:r>
         <w:rPr>
@@ -28584,6 +27950,49 @@
         </w:rPr>
         <w:t xml:space="preserve">eolocalización, esto se realiza mostrando: </w:t>
       </w:r>
+      <w:commentRangeStart w:id="79"/>
+      <w:r>
+        <w:rPr>
+          <w:rFonts w:ascii="Arial" w:hAnsi="Arial" w:cs="Arial"/>
+          <w:sz w:val="24"/>
+          <w:szCs w:val="24"/>
+        </w:rPr>
+        <w:t>El nombre, descripción principal e in</w:t>
+      </w:r>
+      <w:r>
+        <w:rPr>
+          <w:rFonts w:ascii="Arial" w:hAnsi="Arial" w:cs="Arial"/>
+          <w:sz w:val="24"/>
+          <w:szCs w:val="24"/>
+        </w:rPr>
+        <w:t>formación extendida del sitio; c</w:t>
+      </w:r>
+      <w:r>
+        <w:rPr>
+          <w:rFonts w:ascii="Arial" w:hAnsi="Arial" w:cs="Arial"/>
+          <w:sz w:val="24"/>
+          <w:szCs w:val="24"/>
+        </w:rPr>
+        <w:t xml:space="preserve">ada uno de estos </w:t>
+      </w:r>
+      <w:commentRangeEnd w:id="79"/>
+      <w:r>
+        <w:rPr>
+          <w:rStyle w:val="Refdecomentario"/>
+          <w:rFonts w:ascii="Arial" w:hAnsi="Arial" w:cs="Arial"/>
+          <w:sz w:val="24"/>
+          <w:szCs w:val="24"/>
+        </w:rPr>
+        <w:commentReference w:id="79"/>
+      </w:r>
+      <w:r>
+        <w:rPr>
+          <w:rFonts w:ascii="Arial" w:hAnsi="Arial" w:cs="Arial"/>
+          <w:sz w:val="24"/>
+          <w:szCs w:val="24"/>
+        </w:rPr>
+        <w:t xml:space="preserve">en una fila independiente, además, la casilla de información por su largo contenido se le añade un </w:t>
+      </w:r>
       <w:commentRangeStart w:id="80"/>
       <w:r>
         <w:rPr>
@@ -28591,23 +28000,7 @@
           <w:sz w:val="24"/>
           <w:szCs w:val="24"/>
         </w:rPr>
-        <w:t>El nombre, descripción principal e in</w:t>
-      </w:r>
-      <w:r>
-        <w:rPr>
-          <w:rFonts w:ascii="Arial" w:hAnsi="Arial" w:cs="Arial"/>
-          <w:sz w:val="24"/>
-          <w:szCs w:val="24"/>
-        </w:rPr>
-        <w:t>formación extendida del sitio; c</w:t>
-      </w:r>
-      <w:r>
-        <w:rPr>
-          <w:rFonts w:ascii="Arial" w:hAnsi="Arial" w:cs="Arial"/>
-          <w:sz w:val="24"/>
-          <w:szCs w:val="24"/>
-        </w:rPr>
-        <w:t xml:space="preserve">ada uno de estos </w:t>
+        <w:t xml:space="preserve">scroll </w:t>
       </w:r>
       <w:commentRangeEnd w:id="80"/>
       <w:r>
@@ -28618,33 +28011,6 @@
           <w:szCs w:val="24"/>
         </w:rPr>
         <w:commentReference w:id="80"/>
-      </w:r>
-      <w:r>
-        <w:rPr>
-          <w:rFonts w:ascii="Arial" w:hAnsi="Arial" w:cs="Arial"/>
-          <w:sz w:val="24"/>
-          <w:szCs w:val="24"/>
-        </w:rPr>
-        <w:t xml:space="preserve">en una fila independiente, además, la casilla de información por su largo contenido se le añade un </w:t>
-      </w:r>
-      <w:commentRangeStart w:id="81"/>
-      <w:r>
-        <w:rPr>
-          <w:rFonts w:ascii="Arial" w:hAnsi="Arial" w:cs="Arial"/>
-          <w:sz w:val="24"/>
-          <w:szCs w:val="24"/>
-        </w:rPr>
-        <w:t xml:space="preserve">scroll </w:t>
-      </w:r>
-      <w:commentRangeEnd w:id="81"/>
-      <w:r>
-        <w:rPr>
-          <w:rStyle w:val="Refdecomentario"/>
-          <w:rFonts w:ascii="Arial" w:hAnsi="Arial" w:cs="Arial"/>
-          <w:sz w:val="24"/>
-          <w:szCs w:val="24"/>
-        </w:rPr>
-        <w:commentReference w:id="81"/>
       </w:r>
       <w:r>
         <w:rPr>
@@ -28705,6 +28071,33 @@
         </w:rPr>
         <w:t xml:space="preserve">Es importante destacar que dentro de la activity anterior se añade una opción más al Toolbar denominada </w:t>
       </w:r>
+      <w:commentRangeStart w:id="81"/>
+      <w:r>
+        <w:rPr>
+          <w:rFonts w:ascii="Arial" w:hAnsi="Arial" w:cs="Arial"/>
+          <w:sz w:val="24"/>
+          <w:szCs w:val="24"/>
+        </w:rPr>
+        <w:t>AYUDA</w:t>
+      </w:r>
+      <w:commentRangeEnd w:id="81"/>
+      <w:r>
+        <w:rPr>
+          <w:rStyle w:val="Refdecomentario"/>
+          <w:rFonts w:ascii="Arial" w:hAnsi="Arial" w:cs="Arial"/>
+          <w:sz w:val="24"/>
+          <w:szCs w:val="24"/>
+        </w:rPr>
+        <w:commentReference w:id="81"/>
+      </w:r>
+      <w:r>
+        <w:rPr>
+          <w:rFonts w:ascii="Arial" w:hAnsi="Arial" w:cs="Arial"/>
+          <w:sz w:val="24"/>
+          <w:szCs w:val="24"/>
+        </w:rPr>
+        <w:t xml:space="preserve">, ver </w:t>
+      </w:r>
       <w:commentRangeStart w:id="82"/>
       <w:r>
         <w:rPr>
@@ -28712,50 +28105,23 @@
           <w:sz w:val="24"/>
           <w:szCs w:val="24"/>
         </w:rPr>
-        <w:t>AYUDA</w:t>
+        <w:t>apéndice A-</w:t>
       </w:r>
       <w:commentRangeEnd w:id="82"/>
       <w:r>
         <w:rPr>
+          <w:rFonts w:ascii="Arial" w:hAnsi="Arial" w:cs="Arial"/>
+          <w:sz w:val="24"/>
+          <w:szCs w:val="24"/>
+        </w:rPr>
+        <w:t>30</w:t>
+      </w:r>
+      <w:r>
+        <w:rPr>
           <w:rStyle w:val="Refdecomentario"/>
           <w:rFonts w:ascii="Arial" w:hAnsi="Arial" w:cs="Arial"/>
-          <w:sz w:val="24"/>
-          <w:szCs w:val="24"/>
         </w:rPr>
         <w:commentReference w:id="82"/>
-      </w:r>
-      <w:r>
-        <w:rPr>
-          <w:rFonts w:ascii="Arial" w:hAnsi="Arial" w:cs="Arial"/>
-          <w:sz w:val="24"/>
-          <w:szCs w:val="24"/>
-        </w:rPr>
-        <w:t xml:space="preserve">, ver </w:t>
-      </w:r>
-      <w:commentRangeStart w:id="83"/>
-      <w:r>
-        <w:rPr>
-          <w:rFonts w:ascii="Arial" w:hAnsi="Arial" w:cs="Arial"/>
-          <w:sz w:val="24"/>
-          <w:szCs w:val="24"/>
-        </w:rPr>
-        <w:t>apéndice A-</w:t>
-      </w:r>
-      <w:commentRangeEnd w:id="83"/>
-      <w:r>
-        <w:rPr>
-          <w:rFonts w:ascii="Arial" w:hAnsi="Arial" w:cs="Arial"/>
-          <w:sz w:val="24"/>
-          <w:szCs w:val="24"/>
-        </w:rPr>
-        <w:t>30</w:t>
-      </w:r>
-      <w:r>
-        <w:rPr>
-          <w:rStyle w:val="Refdecomentario"/>
-          <w:rFonts w:ascii="Arial" w:hAnsi="Arial" w:cs="Arial"/>
-        </w:rPr>
-        <w:commentReference w:id="83"/>
       </w:r>
       <w:r>
         <w:rPr>
@@ -28862,7 +28228,7 @@
         </w:rPr>
         <w:t xml:space="preserve">Se concluye todo el módulo del Buscador, incluyendo todas las fotos relacionadas y </w:t>
       </w:r>
-      <w:commentRangeStart w:id="84"/>
+      <w:commentRangeStart w:id="83"/>
       <w:r>
         <w:rPr>
           <w:rFonts w:ascii="Arial" w:hAnsi="Arial" w:cs="Arial"/>
@@ -28871,7 +28237,7 @@
         </w:rPr>
         <w:t xml:space="preserve">queries </w:t>
       </w:r>
-      <w:commentRangeEnd w:id="84"/>
+      <w:commentRangeEnd w:id="83"/>
       <w:r>
         <w:rPr>
           <w:rStyle w:val="Refdecomentario"/>
@@ -28879,7 +28245,7 @@
           <w:sz w:val="24"/>
           <w:szCs w:val="24"/>
         </w:rPr>
-        <w:commentReference w:id="84"/>
+        <w:commentReference w:id="83"/>
       </w:r>
       <w:r>
         <w:rPr>
@@ -28986,7 +28352,7 @@
         <w:tab/>
         <w:t xml:space="preserve">Para culminar con el desarrollo del proyecto se enfoca en incorporar las fotos referenciales en la Guía de Uso y realizar una revisión general de toda la aplicación para encontrar </w:t>
       </w:r>
-      <w:commentRangeStart w:id="85"/>
+      <w:commentRangeStart w:id="84"/>
       <w:r>
         <w:rPr>
           <w:rFonts w:ascii="Arial" w:hAnsi="Arial" w:cs="Arial"/>
@@ -28995,7 +28361,7 @@
         </w:rPr>
         <w:t>Bugs</w:t>
       </w:r>
-      <w:commentRangeEnd w:id="85"/>
+      <w:commentRangeEnd w:id="84"/>
       <w:r>
         <w:rPr>
           <w:rStyle w:val="Refdecomentario"/>
@@ -29003,7 +28369,7 @@
           <w:sz w:val="24"/>
           <w:szCs w:val="24"/>
         </w:rPr>
-        <w:commentReference w:id="85"/>
+        <w:commentReference w:id="84"/>
       </w:r>
       <w:r>
         <w:rPr>
@@ -29181,7 +28547,7 @@
         </w:rPr>
         <w:t xml:space="preserve"> </w:t>
       </w:r>
-      <w:commentRangeStart w:id="86"/>
+      <w:commentRangeStart w:id="85"/>
       <w:r>
         <w:rPr>
           <w:rFonts w:ascii="Arial" w:hAnsi="Arial" w:cs="Arial"/>
@@ -29190,13 +28556,13 @@
         </w:rPr>
         <w:t>Manifest</w:t>
       </w:r>
-      <w:commentRangeEnd w:id="86"/>
+      <w:commentRangeEnd w:id="85"/>
       <w:r>
         <w:rPr>
           <w:rStyle w:val="Refdecomentario"/>
           <w:rFonts w:ascii="Arial" w:hAnsi="Arial" w:cs="Arial"/>
         </w:rPr>
-        <w:commentReference w:id="86"/>
+        <w:commentReference w:id="85"/>
       </w:r>
       <w:r>
         <w:rPr>
@@ -29360,7 +28726,7 @@
         </w:rPr>
         <w:t xml:space="preserve"> </w:t>
       </w:r>
-      <w:commentRangeStart w:id="87"/>
+      <w:commentRangeStart w:id="86"/>
       <w:r>
         <w:rPr>
           <w:rFonts w:ascii="Arial" w:hAnsi="Arial" w:cs="Arial"/>
@@ -29385,7 +28751,7 @@
         </w:rPr>
         <w:t xml:space="preserve"> el mensaje de notificación </w:t>
       </w:r>
-      <w:commentRangeEnd w:id="87"/>
+      <w:commentRangeEnd w:id="86"/>
       <w:r>
         <w:rPr>
           <w:rStyle w:val="Refdecomentario"/>
@@ -29393,7 +28759,7 @@
           <w:sz w:val="24"/>
           <w:szCs w:val="24"/>
         </w:rPr>
-        <w:commentReference w:id="87"/>
+        <w:commentReference w:id="86"/>
       </w:r>
       <w:r>
         <w:rPr>
@@ -29470,7 +28836,7 @@
         </w:rPr>
         <w:t>A</w:t>
       </w:r>
-      <w:commentRangeStart w:id="88"/>
+      <w:commentRangeStart w:id="87"/>
       <w:r>
         <w:rPr>
           <w:rFonts w:ascii="Arial" w:hAnsi="Arial" w:cs="Arial"/>
@@ -29479,7 +28845,7 @@
         </w:rPr>
         <w:t>ndroid Studio para poder usar tales servicios y para informale dicho evento al usuario se utilizaron Toast</w:t>
       </w:r>
-      <w:commentRangeEnd w:id="88"/>
+      <w:commentRangeEnd w:id="87"/>
       <w:r>
         <w:rPr>
           <w:rStyle w:val="Refdecomentario"/>
@@ -29487,7 +28853,7 @@
           <w:sz w:val="24"/>
           <w:szCs w:val="24"/>
         </w:rPr>
-        <w:commentReference w:id="88"/>
+        <w:commentReference w:id="87"/>
       </w:r>
       <w:r>
         <w:rPr>
@@ -29790,9 +29156,73 @@
     </w:p>
     <w:p>
       <w:pPr>
+        <w:rPr>
+          <w:rFonts w:ascii="Arial" w:hAnsi="Arial" w:cs="Arial"/>
+        </w:rPr>
+      </w:pPr>
+    </w:p>
+    <w:p>
+      <w:pPr>
+        <w:rPr>
+          <w:rFonts w:ascii="Arial" w:hAnsi="Arial" w:cs="Arial"/>
+        </w:rPr>
+      </w:pPr>
+    </w:p>
+    <w:p>
+      <w:pPr>
+        <w:rPr>
+          <w:rFonts w:ascii="Arial" w:hAnsi="Arial" w:cs="Arial"/>
+        </w:rPr>
+      </w:pPr>
+    </w:p>
+    <w:p>
+      <w:pPr>
+        <w:rPr>
+          <w:rFonts w:ascii="Arial" w:hAnsi="Arial" w:cs="Arial"/>
+        </w:rPr>
+      </w:pPr>
+    </w:p>
+    <w:p>
+      <w:pPr>
+        <w:rPr>
+          <w:rFonts w:ascii="Arial" w:hAnsi="Arial" w:cs="Arial"/>
+        </w:rPr>
+      </w:pPr>
+    </w:p>
+    <w:p>
+      <w:pPr>
+        <w:rPr>
+          <w:rFonts w:ascii="Arial" w:hAnsi="Arial" w:cs="Arial"/>
+        </w:rPr>
+      </w:pPr>
+    </w:p>
+    <w:p>
+      <w:pPr>
+        <w:rPr>
+          <w:rFonts w:ascii="Arial" w:hAnsi="Arial" w:cs="Arial"/>
+        </w:rPr>
+      </w:pPr>
+    </w:p>
+    <w:p>
+      <w:pPr>
+        <w:rPr>
+          <w:rFonts w:ascii="Arial" w:hAnsi="Arial" w:cs="Arial"/>
+        </w:rPr>
+      </w:pPr>
+    </w:p>
+    <w:p>
+      <w:pPr>
+        <w:rPr>
+          <w:rFonts w:ascii="Arial" w:hAnsi="Arial" w:cs="Arial"/>
+        </w:rPr>
+      </w:pPr>
+    </w:p>
+    <w:p>
+      <w:pPr>
         <w:pStyle w:val="Ttulo1"/>
       </w:pPr>
       <w:r>
+        <w:lastRenderedPageBreak/>
         <w:t>CAPÍTULO V</w:t>
       </w:r>
     </w:p>
@@ -29809,164 +29239,197 @@
     </w:p>
     <w:p>
       <w:pPr>
-        <w:rPr>
-          <w:rFonts w:ascii="Arial" w:hAnsi="Arial" w:cs="Arial"/>
-        </w:rPr>
-      </w:pPr>
-    </w:p>
-    <w:p>
-      <w:pPr>
         <w:pStyle w:val="Ttulo1"/>
       </w:pPr>
     </w:p>
     <w:p>
       <w:pPr>
+        <w:rPr>
+          <w:rFonts w:ascii="Arial" w:hAnsi="Arial" w:cs="Arial"/>
+        </w:rPr>
+      </w:pPr>
+    </w:p>
+    <w:p>
+      <w:pPr>
+        <w:rPr>
+          <w:rFonts w:ascii="Arial" w:hAnsi="Arial" w:cs="Arial"/>
+        </w:rPr>
+      </w:pPr>
+    </w:p>
+    <w:p>
+      <w:pPr>
+        <w:rPr>
+          <w:rFonts w:ascii="Arial" w:hAnsi="Arial" w:cs="Arial"/>
+        </w:rPr>
+      </w:pPr>
+    </w:p>
+    <w:p>
+      <w:pPr>
+        <w:rPr>
+          <w:rFonts w:ascii="Arial" w:hAnsi="Arial" w:cs="Arial"/>
+        </w:rPr>
+      </w:pPr>
+    </w:p>
+    <w:p>
+      <w:pPr>
+        <w:rPr>
+          <w:rFonts w:ascii="Arial" w:hAnsi="Arial" w:cs="Arial"/>
+        </w:rPr>
+      </w:pPr>
+    </w:p>
+    <w:p>
+      <w:pPr>
+        <w:rPr>
+          <w:rFonts w:ascii="Arial" w:hAnsi="Arial" w:cs="Arial"/>
+        </w:rPr>
+      </w:pPr>
+    </w:p>
+    <w:p>
+      <w:pPr>
+        <w:rPr>
+          <w:rFonts w:ascii="Arial" w:hAnsi="Arial" w:cs="Arial"/>
+        </w:rPr>
+      </w:pPr>
+    </w:p>
+    <w:p>
+      <w:pPr>
+        <w:rPr>
+          <w:rFonts w:ascii="Arial" w:hAnsi="Arial" w:cs="Arial"/>
+        </w:rPr>
+      </w:pPr>
+    </w:p>
+    <w:p>
+      <w:pPr>
+        <w:rPr>
+          <w:rFonts w:ascii="Arial" w:hAnsi="Arial" w:cs="Arial"/>
+        </w:rPr>
+      </w:pPr>
+    </w:p>
+    <w:p>
+      <w:pPr>
+        <w:rPr>
+          <w:rFonts w:ascii="Arial" w:hAnsi="Arial" w:cs="Arial"/>
+        </w:rPr>
+      </w:pPr>
+    </w:p>
+    <w:p>
+      <w:pPr>
+        <w:rPr>
+          <w:rFonts w:ascii="Arial" w:hAnsi="Arial" w:cs="Arial"/>
+        </w:rPr>
+      </w:pPr>
+    </w:p>
+    <w:p>
+      <w:pPr>
+        <w:rPr>
+          <w:rFonts w:ascii="Arial" w:hAnsi="Arial" w:cs="Arial"/>
+        </w:rPr>
+      </w:pPr>
+    </w:p>
+    <w:p>
+      <w:pPr>
+        <w:rPr>
+          <w:rFonts w:ascii="Arial" w:hAnsi="Arial" w:cs="Arial"/>
+        </w:rPr>
+      </w:pPr>
+    </w:p>
+    <w:p>
+      <w:pPr>
+        <w:rPr>
+          <w:rFonts w:ascii="Arial" w:hAnsi="Arial" w:cs="Arial"/>
+        </w:rPr>
+      </w:pPr>
+    </w:p>
+    <w:p>
+      <w:pPr>
+        <w:rPr>
+          <w:rFonts w:ascii="Arial" w:hAnsi="Arial" w:cs="Arial"/>
+        </w:rPr>
+      </w:pPr>
+    </w:p>
+    <w:p>
+      <w:pPr>
+        <w:rPr>
+          <w:rFonts w:ascii="Arial" w:hAnsi="Arial" w:cs="Arial"/>
+        </w:rPr>
+      </w:pPr>
+    </w:p>
+    <w:p>
+      <w:pPr>
+        <w:rPr>
+          <w:rFonts w:ascii="Arial" w:hAnsi="Arial" w:cs="Arial"/>
+        </w:rPr>
+      </w:pPr>
+    </w:p>
+    <w:p>
+      <w:pPr>
+        <w:rPr>
+          <w:rFonts w:ascii="Arial" w:hAnsi="Arial" w:cs="Arial"/>
+        </w:rPr>
+      </w:pPr>
+    </w:p>
+    <w:p>
+      <w:pPr>
+        <w:rPr>
+          <w:rFonts w:ascii="Arial" w:hAnsi="Arial" w:cs="Arial"/>
+        </w:rPr>
+      </w:pPr>
+    </w:p>
+    <w:p>
+      <w:pPr>
+        <w:rPr>
+          <w:rFonts w:ascii="Arial" w:hAnsi="Arial" w:cs="Arial"/>
+        </w:rPr>
+      </w:pPr>
+    </w:p>
+    <w:p>
+      <w:pPr>
+        <w:rPr>
+          <w:rFonts w:ascii="Arial" w:hAnsi="Arial" w:cs="Arial"/>
+        </w:rPr>
+      </w:pPr>
+    </w:p>
+    <w:p>
+      <w:pPr>
+        <w:rPr>
+          <w:rFonts w:ascii="Arial" w:hAnsi="Arial" w:cs="Arial"/>
+        </w:rPr>
+      </w:pPr>
+    </w:p>
+    <w:p>
+      <w:pPr>
+        <w:rPr>
+          <w:rFonts w:ascii="Arial" w:hAnsi="Arial" w:cs="Arial"/>
+        </w:rPr>
+      </w:pPr>
+    </w:p>
+    <w:p>
+      <w:pPr>
+        <w:rPr>
+          <w:rFonts w:ascii="Arial" w:hAnsi="Arial" w:cs="Arial"/>
+        </w:rPr>
+      </w:pPr>
+    </w:p>
+    <w:p>
+      <w:pPr>
+        <w:rPr>
+          <w:rFonts w:ascii="Arial" w:hAnsi="Arial" w:cs="Arial"/>
+        </w:rPr>
+      </w:pPr>
+    </w:p>
+    <w:p>
+      <w:pPr>
         <w:pStyle w:val="Ttulo1"/>
       </w:pPr>
+      <w:r>
+        <w:lastRenderedPageBreak/>
+        <w:t>CAPÍTULO VI</w:t>
+      </w:r>
     </w:p>
     <w:p>
       <w:pPr>
         <w:pStyle w:val="Ttulo1"/>
       </w:pPr>
-    </w:p>
-    <w:p>
-      <w:pPr>
-        <w:pStyle w:val="Ttulo1"/>
-      </w:pPr>
-    </w:p>
-    <w:p>
-      <w:pPr>
-        <w:pStyle w:val="Ttulo1"/>
-      </w:pPr>
-    </w:p>
-    <w:p>
-      <w:pPr>
-        <w:pStyle w:val="Ttulo1"/>
-      </w:pPr>
-    </w:p>
-    <w:p>
-      <w:pPr>
-        <w:pStyle w:val="Ttulo1"/>
-      </w:pPr>
-    </w:p>
-    <w:p>
-      <w:pPr>
-        <w:pStyle w:val="Ttulo1"/>
-      </w:pPr>
-    </w:p>
-    <w:p>
-      <w:pPr>
-        <w:pStyle w:val="Ttulo1"/>
-      </w:pPr>
-    </w:p>
-    <w:p>
-      <w:pPr>
-        <w:pStyle w:val="Ttulo1"/>
-      </w:pPr>
-    </w:p>
-    <w:p>
-      <w:pPr>
-        <w:rPr>
-          <w:rFonts w:ascii="Arial" w:hAnsi="Arial" w:cs="Arial"/>
-        </w:rPr>
-      </w:pPr>
-    </w:p>
-    <w:p>
-      <w:pPr>
-        <w:rPr>
-          <w:rFonts w:ascii="Arial" w:hAnsi="Arial" w:cs="Arial"/>
-        </w:rPr>
-      </w:pPr>
-    </w:p>
-    <w:p>
-      <w:pPr>
-        <w:rPr>
-          <w:rFonts w:ascii="Arial" w:hAnsi="Arial" w:cs="Arial"/>
-        </w:rPr>
-      </w:pPr>
-    </w:p>
-    <w:p>
-      <w:pPr>
-        <w:rPr>
-          <w:rFonts w:ascii="Arial" w:hAnsi="Arial" w:cs="Arial"/>
-        </w:rPr>
-      </w:pPr>
-    </w:p>
-    <w:p>
-      <w:pPr>
-        <w:rPr>
-          <w:rFonts w:ascii="Arial" w:hAnsi="Arial" w:cs="Arial"/>
-        </w:rPr>
-      </w:pPr>
-    </w:p>
-    <w:p>
-      <w:pPr>
-        <w:rPr>
-          <w:rFonts w:ascii="Arial" w:hAnsi="Arial" w:cs="Arial"/>
-        </w:rPr>
-      </w:pPr>
-    </w:p>
-    <w:p>
-      <w:pPr>
-        <w:rPr>
-          <w:rFonts w:ascii="Arial" w:hAnsi="Arial" w:cs="Arial"/>
-        </w:rPr>
-      </w:pPr>
-    </w:p>
-    <w:p>
-      <w:pPr>
-        <w:rPr>
-          <w:rFonts w:ascii="Arial" w:hAnsi="Arial" w:cs="Arial"/>
-        </w:rPr>
-      </w:pPr>
-    </w:p>
-    <w:p>
-      <w:pPr>
-        <w:rPr>
-          <w:rFonts w:ascii="Arial" w:hAnsi="Arial" w:cs="Arial"/>
-        </w:rPr>
-      </w:pPr>
-    </w:p>
-    <w:p>
-      <w:pPr>
-        <w:rPr>
-          <w:rFonts w:ascii="Arial" w:hAnsi="Arial" w:cs="Arial"/>
-        </w:rPr>
-      </w:pPr>
-    </w:p>
-    <w:p>
-      <w:pPr>
-        <w:rPr>
-          <w:rFonts w:ascii="Arial" w:hAnsi="Arial" w:cs="Arial"/>
-        </w:rPr>
-      </w:pPr>
-    </w:p>
-    <w:p>
-      <w:pPr>
-        <w:rPr>
-          <w:rFonts w:ascii="Arial" w:hAnsi="Arial" w:cs="Arial"/>
-        </w:rPr>
-      </w:pPr>
-    </w:p>
-    <w:p>
-      <w:pPr>
-        <w:rPr>
-          <w:rFonts w:ascii="Arial" w:hAnsi="Arial" w:cs="Arial"/>
-        </w:rPr>
-      </w:pPr>
-    </w:p>
-    <w:p>
-      <w:pPr>
-        <w:pStyle w:val="Ttulo1"/>
-      </w:pPr>
-      <w:r>
-        <w:t>CAPÍTULO VI</w:t>
-      </w:r>
-    </w:p>
-    <w:p>
-      <w:pPr>
-        <w:pStyle w:val="Ttulo1"/>
-      </w:pPr>
       <w:r>
         <w:t>C</w:t>
       </w:r>
@@ -30010,14 +29473,153 @@
         <w:t>Conclusiones</w:t>
       </w:r>
     </w:p>
-    <w:p>
-      <w:pPr>
-        <w:rPr>
-          <w:rFonts w:ascii="Arial" w:hAnsi="Arial" w:cs="Arial"/>
-          <w:sz w:val="24"/>
-          <w:szCs w:val="24"/>
-        </w:rPr>
-      </w:pPr>
+    <w:p/>
+    <w:p>
+      <w:pPr>
+        <w:spacing w:after="0" w:line="480" w:lineRule="auto"/>
+        <w:jc w:val="both"/>
+        <w:rPr>
+          <w:rFonts w:ascii="Arial" w:hAnsi="Arial"/>
+          <w:sz w:val="24"/>
+          <w:szCs w:val="24"/>
+        </w:rPr>
+      </w:pPr>
+      <w:r>
+        <w:rPr>
+          <w:rFonts w:ascii="Arial" w:hAnsi="Arial"/>
+          <w:sz w:val="24"/>
+          <w:szCs w:val="24"/>
+        </w:rPr>
+        <w:tab/>
+      </w:r>
+      <w:r>
+        <w:rPr>
+          <w:rFonts w:ascii="Arial" w:hAnsi="Arial"/>
+          <w:sz w:val="24"/>
+          <w:szCs w:val="24"/>
+        </w:rPr>
+        <w:t>A lo largo de todo este tiempo que se desarrolló el trabajo de grado, desde el inicio hasta su finalización se pueden concluir diferentes puntos que son importantes resaltar:</w:t>
+      </w:r>
+    </w:p>
+    <w:p>
+      <w:pPr>
+        <w:pStyle w:val="Prrafodelista"/>
+        <w:numPr>
+          <w:ilvl w:val="0"/>
+          <w:numId w:val="16"/>
+        </w:numPr>
+        <w:spacing w:after="0" w:line="480" w:lineRule="auto"/>
+        <w:ind w:hanging="11"/>
+        <w:jc w:val="both"/>
+        <w:rPr>
+          <w:rFonts w:ascii="Arial" w:hAnsi="Arial"/>
+          <w:sz w:val="24"/>
+          <w:szCs w:val="24"/>
+        </w:rPr>
+      </w:pPr>
+      <w:r>
+        <w:rPr>
+          <w:rFonts w:ascii="Arial" w:hAnsi="Arial"/>
+          <w:sz w:val="24"/>
+          <w:szCs w:val="24"/>
+        </w:rPr>
+        <w:t>La impresición del GPS en los dispositivos móviles haciendo uso la Realidad Aumentada por geolocalización en distancias amplias no representa un impacto importante puesto que es posible localizar y visualizar el sitio buscado, a diferencia de las distancias cortas ya que requieren GPS más avanzados.</w:t>
+      </w:r>
+    </w:p>
+    <w:p>
+      <w:pPr>
+        <w:pStyle w:val="Prrafodelista"/>
+        <w:numPr>
+          <w:ilvl w:val="0"/>
+          <w:numId w:val="16"/>
+        </w:numPr>
+        <w:spacing w:after="0" w:line="480" w:lineRule="auto"/>
+        <w:ind w:firstLine="0"/>
+        <w:jc w:val="both"/>
+        <w:rPr>
+          <w:rFonts w:ascii="Arial" w:hAnsi="Arial"/>
+          <w:sz w:val="24"/>
+          <w:szCs w:val="24"/>
+        </w:rPr>
+      </w:pPr>
+      <w:r>
+        <w:rPr>
+          <w:rFonts w:ascii="Arial" w:hAnsi="Arial"/>
+          <w:sz w:val="24"/>
+          <w:szCs w:val="24"/>
+        </w:rPr>
+        <w:t xml:space="preserve">La elección de Wikitude SDK como herramienta para llevar a cabo todo los procesos de Realidad Aumentada fue la idónea ya que permitió lograr esto en un periodo de tiempo aceptable y con un manejo de fácil entendimiento. </w:t>
+      </w:r>
+    </w:p>
+    <w:p>
+      <w:pPr>
+        <w:pStyle w:val="Prrafodelista"/>
+        <w:numPr>
+          <w:ilvl w:val="0"/>
+          <w:numId w:val="16"/>
+        </w:numPr>
+        <w:spacing w:after="0" w:line="480" w:lineRule="auto"/>
+        <w:ind w:firstLine="0"/>
+        <w:jc w:val="both"/>
+        <w:rPr>
+          <w:rFonts w:ascii="Arial" w:hAnsi="Arial"/>
+          <w:sz w:val="24"/>
+          <w:szCs w:val="24"/>
+        </w:rPr>
+      </w:pPr>
+      <w:r>
+        <w:rPr>
+          <w:rFonts w:ascii="Arial" w:hAnsi="Arial"/>
+          <w:sz w:val="24"/>
+          <w:szCs w:val="24"/>
+        </w:rPr>
+        <w:t>La tecnología de NFC es una alternativa viable para abarcar aquellos dispositivos que no soporten la Realidad Aumentada o que no posean conexión a internet ya que les permite ubicar de manera puntual los sitios aledaños a cada Tag.</w:t>
+      </w:r>
+    </w:p>
+    <w:p>
+      <w:pPr>
+        <w:pStyle w:val="Prrafodelista"/>
+        <w:numPr>
+          <w:ilvl w:val="0"/>
+          <w:numId w:val="16"/>
+        </w:numPr>
+        <w:spacing w:after="0" w:line="480" w:lineRule="auto"/>
+        <w:ind w:firstLine="0"/>
+        <w:jc w:val="both"/>
+        <w:rPr>
+          <w:rFonts w:ascii="Arial" w:hAnsi="Arial"/>
+          <w:sz w:val="24"/>
+          <w:szCs w:val="24"/>
+        </w:rPr>
+      </w:pPr>
+      <w:r>
+        <w:rPr>
+          <w:rFonts w:ascii="Arial" w:hAnsi="Arial"/>
+          <w:sz w:val="24"/>
+          <w:szCs w:val="24"/>
+        </w:rPr>
+        <w:t xml:space="preserve">Android Studio brinda versatilidad en la implementación de interfaces envidenciándose en el corto tiempo para realizarlas, contando sólo con los conocimientos mínimos ya que sólo se hizo uso de diseños de interfaces simples y una lectura de documentación. </w:t>
+      </w:r>
+    </w:p>
+    <w:p>
+      <w:pPr>
+        <w:spacing w:after="0" w:line="480" w:lineRule="auto"/>
+        <w:jc w:val="both"/>
+        <w:rPr>
+          <w:rFonts w:ascii="Arial" w:hAnsi="Arial" w:cs="Arial"/>
+          <w:sz w:val="24"/>
+          <w:szCs w:val="24"/>
+        </w:rPr>
+      </w:pPr>
+      <w:r>
+        <w:rPr>
+          <w:rFonts w:ascii="Arial" w:hAnsi="Arial"/>
+          <w:sz w:val="24"/>
+          <w:szCs w:val="24"/>
+        </w:rPr>
+        <w:lastRenderedPageBreak/>
+        <w:t>La aplicación permite conocer la universidad solventando la ausencia de orientadores que puedan ayudar a ubicar a los usuarios que sean nuevos dentro de las instalaciones o simplemente desconozcan la ubicación de ciertos lugares específicos.</w:t>
+      </w:r>
     </w:p>
     <w:p>
       <w:pPr>
@@ -30036,17 +29638,209 @@
           <w:sz w:val="24"/>
           <w:szCs w:val="24"/>
         </w:rPr>
+        <w:t xml:space="preserve">IV. 2 </w:t>
+      </w:r>
+      <w:r>
+        <w:rPr>
+          <w:rFonts w:ascii="Arial" w:hAnsi="Arial" w:cs="Arial"/>
+          <w:color w:val="auto"/>
+          <w:sz w:val="24"/>
+          <w:szCs w:val="24"/>
+        </w:rPr>
+        <w:t>Recomendaciones</w:t>
+      </w:r>
+    </w:p>
+    <w:p>
+      <w:pPr>
+        <w:spacing w:after="0" w:line="480" w:lineRule="auto"/>
+        <w:jc w:val="both"/>
+        <w:rPr>
+          <w:rFonts w:ascii="Arial" w:hAnsi="Arial" w:cs="Arial"/>
+          <w:sz w:val="24"/>
+          <w:szCs w:val="24"/>
+        </w:rPr>
+      </w:pPr>
+    </w:p>
+    <w:p>
+      <w:pPr>
+        <w:spacing w:after="0" w:line="480" w:lineRule="auto"/>
+        <w:jc w:val="both"/>
+        <w:rPr>
+          <w:rFonts w:ascii="Arial" w:hAnsi="Arial"/>
+          <w:sz w:val="24"/>
+          <w:szCs w:val="24"/>
+        </w:rPr>
+      </w:pPr>
+      <w:r>
+        <w:rPr>
+          <w:rFonts w:ascii="Arial" w:hAnsi="Arial"/>
+          <w:sz w:val="24"/>
+          <w:szCs w:val="24"/>
+        </w:rPr>
+        <w:tab/>
+      </w:r>
+      <w:bookmarkStart w:id="88" w:name="_GoBack"/>
+      <w:bookmarkEnd w:id="88"/>
+      <w:r>
+        <w:rPr>
+          <w:rFonts w:ascii="Arial" w:hAnsi="Arial"/>
+          <w:sz w:val="24"/>
+          <w:szCs w:val="24"/>
+        </w:rPr>
+        <w:t>En cuanto a las recomendaciones que existen para abarcar más afondo las tecnologías que se usaron durante el presente trabajo de grado se pueden destacar las siguientes:</w:t>
+      </w:r>
+    </w:p>
+    <w:p>
+      <w:pPr>
+        <w:pStyle w:val="Prrafodelista"/>
+        <w:numPr>
+          <w:ilvl w:val="0"/>
+          <w:numId w:val="17"/>
+        </w:numPr>
+        <w:spacing w:after="0" w:line="480" w:lineRule="auto"/>
+        <w:ind w:firstLine="0"/>
+        <w:jc w:val="both"/>
+        <w:rPr>
+          <w:rFonts w:ascii="Arial" w:hAnsi="Arial"/>
+          <w:sz w:val="24"/>
+          <w:szCs w:val="24"/>
+        </w:rPr>
+      </w:pPr>
+      <w:r>
+        <w:rPr>
+          <w:rFonts w:ascii="Arial" w:hAnsi="Arial"/>
+          <w:sz w:val="24"/>
+          <w:szCs w:val="24"/>
+        </w:rPr>
+        <w:t>Implementar y adaptar la tecnología de la AR a otros sistemas que ya existen actualmente en la Universidad Católica Andres Bello, para así facilitar su proceso (ejemplo: Aplicación para la busqueda y prestamos de los libros en la Biblioteca de forma móvil) o permitir el surgimiento de nuevas (ejemplo: Sistema para ver en vivo los platos que ofrecen cada uno de los locales de comida de la universidad).</w:t>
+      </w:r>
+    </w:p>
+    <w:p>
+      <w:pPr>
+        <w:pStyle w:val="Prrafodelista"/>
+        <w:numPr>
+          <w:ilvl w:val="0"/>
+          <w:numId w:val="17"/>
+        </w:numPr>
+        <w:spacing w:after="0" w:line="480" w:lineRule="auto"/>
+        <w:ind w:firstLine="0"/>
+        <w:jc w:val="both"/>
+        <w:rPr>
+          <w:rFonts w:ascii="Arial" w:hAnsi="Arial"/>
+          <w:sz w:val="24"/>
+          <w:szCs w:val="24"/>
+        </w:rPr>
+      </w:pPr>
+      <w:r>
+        <w:rPr>
+          <w:rFonts w:ascii="Arial" w:hAnsi="Arial"/>
+          <w:sz w:val="24"/>
+          <w:szCs w:val="24"/>
+        </w:rPr>
+        <w:t>Expandir el módulo de búsqueda de los sitios del campus utilizando reconocimiento de voz para permitir que las personas con algún tipo de discapicidad motora puedan utilizar la aplicación sin problemas y así abacar un rango de usuarios más ámplio.</w:t>
+      </w:r>
+    </w:p>
+    <w:p>
+      <w:pPr>
+        <w:pStyle w:val="Prrafodelista"/>
+        <w:numPr>
+          <w:ilvl w:val="0"/>
+          <w:numId w:val="17"/>
+        </w:numPr>
+        <w:spacing w:after="0" w:line="480" w:lineRule="auto"/>
+        <w:ind w:firstLine="0"/>
+        <w:jc w:val="both"/>
+        <w:rPr>
+          <w:rFonts w:ascii="Arial" w:hAnsi="Arial"/>
+          <w:sz w:val="24"/>
+          <w:szCs w:val="24"/>
+        </w:rPr>
+      </w:pPr>
+      <w:r>
+        <w:rPr>
+          <w:rFonts w:ascii="Arial" w:hAnsi="Arial"/>
+          <w:sz w:val="24"/>
+          <w:szCs w:val="24"/>
+        </w:rPr>
+        <w:t>Hacer más pruebas de la aplicación utilizando equipos más avanzados que contengan versiones recientes del sistema operativo Android para obtener el rendimiento y posibles mejoras que requiera la App actual ya que durante el desarrolló sólo se podía probar con un número limitado de dispositivos.</w:t>
+      </w:r>
+    </w:p>
+    <w:p>
+      <w:pPr>
+        <w:pStyle w:val="Prrafodelista"/>
+        <w:numPr>
+          <w:ilvl w:val="0"/>
+          <w:numId w:val="17"/>
+        </w:numPr>
+        <w:spacing w:after="0" w:line="480" w:lineRule="auto"/>
+        <w:ind w:firstLine="0"/>
+        <w:jc w:val="both"/>
+        <w:rPr>
+          <w:rFonts w:ascii="Arial" w:hAnsi="Arial"/>
+          <w:sz w:val="24"/>
+          <w:szCs w:val="24"/>
+        </w:rPr>
+      </w:pPr>
+      <w:r>
+        <w:rPr>
+          <w:rFonts w:ascii="Arial" w:hAnsi="Arial"/>
+          <w:sz w:val="24"/>
+          <w:szCs w:val="24"/>
+        </w:rPr>
         <w:lastRenderedPageBreak/>
-        <w:t xml:space="preserve">IV. 2 </w:t>
-      </w:r>
-      <w:r>
-        <w:rPr>
-          <w:rFonts w:ascii="Arial" w:hAnsi="Arial" w:cs="Arial"/>
-          <w:color w:val="auto"/>
-          <w:sz w:val="24"/>
-          <w:szCs w:val="24"/>
-        </w:rPr>
-        <w:t>Recomendaciones</w:t>
+        <w:t xml:space="preserve">Desarrollar aplicaciones utilizando Realidad Aumentada en </w:t>
+      </w:r>
+      <w:commentRangeStart w:id="89"/>
+      <w:r>
+        <w:rPr>
+          <w:rFonts w:ascii="Arial" w:hAnsi="Arial"/>
+          <w:sz w:val="24"/>
+          <w:szCs w:val="24"/>
+        </w:rPr>
+        <w:t>Smart Glasses</w:t>
+      </w:r>
+      <w:commentRangeEnd w:id="89"/>
+      <w:r>
+        <w:rPr>
+          <w:rStyle w:val="Refdecomentario"/>
+          <w:rFonts w:ascii="Arial" w:hAnsi="Arial"/>
+          <w:sz w:val="24"/>
+          <w:szCs w:val="24"/>
+        </w:rPr>
+        <w:commentReference w:id="89"/>
+      </w:r>
+      <w:r>
+        <w:rPr>
+          <w:rFonts w:ascii="Arial" w:hAnsi="Arial"/>
+          <w:sz w:val="24"/>
+          <w:szCs w:val="24"/>
+        </w:rPr>
+        <w:t>, ya que actualmente Wikitude provee su API para la implementación en dichos dispositivos, lo cual permitiría disfrutar de una experiencia más realista y cercana al usuario.</w:t>
+      </w:r>
+    </w:p>
+    <w:p>
+      <w:pPr>
+        <w:pStyle w:val="Prrafodelista"/>
+        <w:numPr>
+          <w:ilvl w:val="0"/>
+          <w:numId w:val="17"/>
+        </w:numPr>
+        <w:spacing w:after="0" w:line="480" w:lineRule="auto"/>
+        <w:ind w:firstLine="0"/>
+        <w:jc w:val="both"/>
+        <w:rPr>
+          <w:rFonts w:ascii="Arial" w:hAnsi="Arial"/>
+          <w:sz w:val="24"/>
+          <w:szCs w:val="24"/>
+        </w:rPr>
+      </w:pPr>
+      <w:r>
+        <w:rPr>
+          <w:rFonts w:ascii="Arial" w:hAnsi="Arial"/>
+          <w:sz w:val="24"/>
+          <w:szCs w:val="24"/>
+        </w:rPr>
+        <w:t>Hacer análisis e investigaciones posteriores utilizando códigos QR como alternativa al NFC para determinar cual de los dos es más conviente en cuanto a costos y facilidad de uso dentro de la aplicación.</w:t>
       </w:r>
     </w:p>
     <w:p>
@@ -30380,67 +30174,7 @@
           <w:szCs w:val="24"/>
           <w:lang w:val="en-US"/>
         </w:rPr>
-        <w:t xml:space="preserve">. </w:t>
-      </w:r>
-      <w:proofErr w:type="spellStart"/>
-      <w:r>
-        <w:rPr>
-          <w:rFonts w:ascii="Arial" w:hAnsi="Arial" w:cs="Arial"/>
-          <w:sz w:val="24"/>
-          <w:szCs w:val="24"/>
-          <w:lang w:val="en-US"/>
-        </w:rPr>
-        <w:t>Estados</w:t>
-      </w:r>
-      <w:proofErr w:type="spellEnd"/>
-      <w:r>
-        <w:rPr>
-          <w:rFonts w:ascii="Arial" w:hAnsi="Arial" w:cs="Arial"/>
-          <w:sz w:val="24"/>
-          <w:szCs w:val="24"/>
-          <w:lang w:val="en-US"/>
-        </w:rPr>
-        <w:t xml:space="preserve"> </w:t>
-      </w:r>
-      <w:proofErr w:type="spellStart"/>
-      <w:r>
-        <w:rPr>
-          <w:rFonts w:ascii="Arial" w:hAnsi="Arial" w:cs="Arial"/>
-          <w:sz w:val="24"/>
-          <w:szCs w:val="24"/>
-          <w:lang w:val="en-US"/>
-        </w:rPr>
-        <w:t>Unidos</w:t>
-      </w:r>
-      <w:proofErr w:type="spellEnd"/>
-      <w:r>
-        <w:rPr>
-          <w:rFonts w:ascii="Arial" w:hAnsi="Arial" w:cs="Arial"/>
-          <w:sz w:val="24"/>
-          <w:szCs w:val="24"/>
-          <w:lang w:val="en-US"/>
-        </w:rPr>
-        <w:t xml:space="preserve">: </w:t>
-      </w:r>
-      <w:proofErr w:type="spellStart"/>
-      <w:r>
-        <w:rPr>
-          <w:rFonts w:ascii="Arial" w:hAnsi="Arial" w:cs="Arial"/>
-          <w:sz w:val="24"/>
-          <w:szCs w:val="24"/>
-          <w:lang w:val="en-US"/>
-        </w:rPr>
-        <w:t>Cengage</w:t>
-      </w:r>
-      <w:proofErr w:type="spellEnd"/>
-      <w:r>
-        <w:rPr>
-          <w:rFonts w:ascii="Arial" w:hAnsi="Arial" w:cs="Arial"/>
-          <w:sz w:val="24"/>
-          <w:szCs w:val="24"/>
-          <w:lang w:val="en-US"/>
-        </w:rPr>
-        <w:t xml:space="preserve"> Learning.</w:t>
+        <w:t>. Estados Unidos: Cengage Learning.</w:t>
       </w:r>
     </w:p>
     <w:p>
@@ -30465,28 +30199,7 @@
           <w:szCs w:val="24"/>
           <w:lang w:val="en-US"/>
         </w:rPr>
-        <w:lastRenderedPageBreak/>
-        <w:t xml:space="preserve">Near Field communication. (2016, 12 de </w:t>
-      </w:r>
-      <w:proofErr w:type="spellStart"/>
-      <w:r>
-        <w:rPr>
-          <w:rFonts w:ascii="Arial" w:hAnsi="Arial" w:cs="Arial"/>
-          <w:sz w:val="24"/>
-          <w:szCs w:val="24"/>
-          <w:lang w:val="en-US"/>
-        </w:rPr>
-        <w:t>octubre</w:t>
-      </w:r>
-      <w:proofErr w:type="spellEnd"/>
-      <w:r>
-        <w:rPr>
-          <w:rFonts w:ascii="Arial" w:hAnsi="Arial" w:cs="Arial"/>
-          <w:sz w:val="24"/>
-          <w:szCs w:val="24"/>
-          <w:lang w:val="en-US"/>
-        </w:rPr>
-        <w:t xml:space="preserve">). </w:t>
+        <w:t xml:space="preserve">Near Field communication. (2016, 12 de octubre). </w:t>
       </w:r>
       <w:r>
         <w:rPr>
@@ -30496,42 +30209,17 @@
         </w:rPr>
         <w:t xml:space="preserve">Consultado de: </w:t>
       </w:r>
-      <w:r>
-        <w:rPr>
-          <w:rFonts w:ascii="Arial" w:hAnsi="Arial" w:cs="Arial"/>
-        </w:rPr>
-        <w:fldChar w:fldCharType="begin"/>
-      </w:r>
-      <w:r>
-        <w:rPr>
-          <w:rFonts w:ascii="Arial" w:hAnsi="Arial" w:cs="Arial"/>
-        </w:rPr>
-        <w:instrText xml:space="preserve"> HYPERLINK "https://es.wikipedia.org/wiki/Near_field_communication" </w:instrText>
-      </w:r>
-      <w:r>
-        <w:rPr>
-          <w:rFonts w:ascii="Arial" w:hAnsi="Arial" w:cs="Arial"/>
-        </w:rPr>
-        <w:fldChar w:fldCharType="separate"/>
-      </w:r>
-      <w:r>
-        <w:rPr>
-          <w:rStyle w:val="Hipervnculo"/>
-          <w:rFonts w:ascii="Arial" w:hAnsi="Arial" w:cs="Arial"/>
-          <w:sz w:val="24"/>
-          <w:szCs w:val="24"/>
-        </w:rPr>
-        <w:t>https://es.wikipedia.org/wiki/Near_field_communication</w:t>
-      </w:r>
-      <w:r>
-        <w:rPr>
-          <w:rStyle w:val="Hipervnculo"/>
-          <w:rFonts w:ascii="Arial" w:hAnsi="Arial" w:cs="Arial"/>
-          <w:sz w:val="24"/>
-          <w:szCs w:val="24"/>
-        </w:rPr>
-        <w:fldChar w:fldCharType="end"/>
-      </w:r>
+      <w:hyperlink r:id="rId70" w:history="1">
+        <w:r>
+          <w:rPr>
+            <w:rStyle w:val="Hipervnculo"/>
+            <w:rFonts w:ascii="Arial" w:hAnsi="Arial" w:cs="Arial"/>
+            <w:sz w:val="24"/>
+            <w:szCs w:val="24"/>
+          </w:rPr>
+          <w:t>https://es.wikipedia.org/wiki/Near_field_communication</w:t>
+        </w:r>
+      </w:hyperlink>
     </w:p>
     <w:p>
       <w:pPr>
@@ -30555,27 +30243,7 @@
           <w:szCs w:val="24"/>
           <w:lang w:val="en-US"/>
         </w:rPr>
-        <w:t xml:space="preserve">How augmented reality works. (2016, 12 de </w:t>
-      </w:r>
-      <w:proofErr w:type="spellStart"/>
-      <w:r>
-        <w:rPr>
-          <w:rFonts w:ascii="Arial" w:hAnsi="Arial" w:cs="Arial"/>
-          <w:sz w:val="24"/>
-          <w:szCs w:val="24"/>
-          <w:lang w:val="en-US"/>
-        </w:rPr>
-        <w:t>octubre</w:t>
-      </w:r>
-      <w:proofErr w:type="spellEnd"/>
-      <w:r>
-        <w:rPr>
-          <w:rFonts w:ascii="Arial" w:hAnsi="Arial" w:cs="Arial"/>
-          <w:sz w:val="24"/>
-          <w:szCs w:val="24"/>
-          <w:lang w:val="en-US"/>
-        </w:rPr>
-        <w:t xml:space="preserve">). </w:t>
+        <w:t xml:space="preserve">How augmented reality works. (2016, 12 de octubre). </w:t>
       </w:r>
       <w:r>
         <w:rPr>
@@ -30585,7 +30253,7 @@
         </w:rPr>
         <w:t xml:space="preserve">Consultado de:  </w:t>
       </w:r>
-      <w:hyperlink r:id="rId64" w:history="1">
+      <w:hyperlink r:id="rId71" w:history="1">
         <w:r>
           <w:rPr>
             <w:rStyle w:val="Hipervnculo"/>
@@ -30628,7 +30296,7 @@
         </w:rPr>
         <w:t xml:space="preserve">umentada. (2016, 12 de octubre). Consultado de:  </w:t>
       </w:r>
-      <w:hyperlink r:id="rId65" w:history="1">
+      <w:hyperlink r:id="rId72" w:history="1">
         <w:r>
           <w:rPr>
             <w:rStyle w:val="Hipervnculo"/>
@@ -30663,7 +30331,7 @@
         </w:rPr>
         <w:t xml:space="preserve">Wikitude (2016, 12 de octubre). Consultado de:   </w:t>
       </w:r>
-      <w:hyperlink r:id="rId66" w:history="1">
+      <w:hyperlink r:id="rId73" w:history="1">
         <w:r>
           <w:rPr>
             <w:rStyle w:val="Hipervnculo"/>
@@ -30698,7 +30366,7 @@
         </w:rPr>
         <w:t xml:space="preserve">Como funciona el GPS (2016, 12 de octubre). Consultado de:   </w:t>
       </w:r>
-      <w:hyperlink r:id="rId67" w:history="1">
+      <w:hyperlink r:id="rId74" w:history="1">
         <w:r>
           <w:rPr>
             <w:rStyle w:val="Hipervnculo"/>
@@ -30777,7 +30445,7 @@
         </w:rPr>
         <w:t xml:space="preserve"> Wikitude (2016, 13 de octubre). Consultado de:   </w:t>
       </w:r>
-      <w:hyperlink r:id="rId68" w:history="1">
+      <w:hyperlink r:id="rId75" w:history="1">
         <w:r>
           <w:rPr>
             <w:rStyle w:val="Hipervnculo"/>
@@ -30812,7 +30480,7 @@
         </w:rPr>
         <w:t xml:space="preserve">Android studio (2016, 13 de octubre). Consultado de:    </w:t>
       </w:r>
-      <w:hyperlink r:id="rId69" w:history="1">
+      <w:hyperlink r:id="rId76" w:history="1">
         <w:r>
           <w:rPr>
             <w:rStyle w:val="Hipervnculo"/>
@@ -30845,9 +30513,10 @@
           <w:sz w:val="24"/>
           <w:szCs w:val="24"/>
         </w:rPr>
+        <w:lastRenderedPageBreak/>
         <w:t xml:space="preserve">Conoce Android Studio (2016, 13 de octubre). Consultado de:    </w:t>
       </w:r>
-      <w:hyperlink r:id="rId70" w:history="1">
+      <w:hyperlink r:id="rId77" w:history="1">
         <w:r>
           <w:rPr>
             <w:rStyle w:val="Hipervnculo"/>
@@ -30882,7 +30551,7 @@
         </w:rPr>
         <w:t xml:space="preserve">Phpmyadmin (2016, 13 de octubre). Consultado de: </w:t>
       </w:r>
-      <w:hyperlink r:id="rId71" w:history="1">
+      <w:hyperlink r:id="rId78" w:history="1">
         <w:r>
           <w:rPr>
             <w:rStyle w:val="Hipervnculo"/>
@@ -30985,7 +30654,7 @@
     <w:sdt>
       <w:sdtPr>
         <w:rPr>
-          <w:rFonts w:eastAsiaTheme="minorHAnsi"/>
+          <w:rFonts w:asciiTheme="minorHAnsi" w:eastAsiaTheme="minorHAnsi" w:hAnsiTheme="minorHAnsi" w:cstheme="minorBidi"/>
           <w:b w:val="0"/>
           <w:bCs w:val="0"/>
           <w:sz w:val="22"/>
@@ -31082,7 +30751,6 @@
                   <w:iCs/>
                   <w:noProof/>
                 </w:rPr>
-                <w:lastRenderedPageBreak/>
                 <w:t>Conoce Android Studio</w:t>
               </w:r>
               <w:r>
@@ -31685,8 +31353,8 @@
       </w:pPr>
     </w:p>
     <w:sectPr>
-      <w:headerReference w:type="first" r:id="rId72"/>
-      <w:footerReference w:type="first" r:id="rId73"/>
+      <w:headerReference w:type="first" r:id="rId79"/>
+      <w:footerReference w:type="first" r:id="rId80"/>
       <w:pgSz w:w="12240" w:h="15840" w:code="1"/>
       <w:pgMar w:top="1418" w:right="1701" w:bottom="1418" w:left="2268" w:header="709" w:footer="709" w:gutter="0"/>
       <w:pgNumType w:start="1"/>
@@ -32790,6 +32458,22 @@
       </w:r>
     </w:p>
   </w:comment>
+  <w:comment w:id="71" w:author="Sandra Villamizar" w:date="2017-03-24T14:35:00Z" w:initials="SV">
+    <w:p>
+      <w:pPr>
+        <w:pStyle w:val="Textocomentario"/>
+      </w:pPr>
+      <w:r>
+        <w:rPr>
+          <w:rStyle w:val="Refdecomentario"/>
+        </w:rPr>
+        <w:annotationRef/>
+      </w:r>
+      <w:r>
+        <w:t>foto</w:t>
+      </w:r>
+    </w:p>
+  </w:comment>
   <w:comment w:id="72" w:author="Sandra Villamizar" w:date="2017-03-24T14:35:00Z" w:initials="SV">
     <w:p>
       <w:pPr>
@@ -32806,7 +32490,7 @@
       </w:r>
     </w:p>
   </w:comment>
-  <w:comment w:id="73" w:author="Sandra Villamizar" w:date="2017-03-24T14:35:00Z" w:initials="SV">
+  <w:comment w:id="73" w:author="Sandra Villamizar" w:date="2017-03-28T19:33:00Z" w:initials="SV">
     <w:p>
       <w:pPr>
         <w:pStyle w:val="Textocomentario"/>
@@ -32818,11 +32502,11 @@
         <w:annotationRef/>
       </w:r>
       <w:r>
-        <w:t>foto</w:t>
+        <w:t>A-25</w:t>
       </w:r>
     </w:p>
   </w:comment>
-  <w:comment w:id="74" w:author="Sandra Villamizar" w:date="2017-03-28T19:33:00Z" w:initials="SV">
+  <w:comment w:id="74" w:author="Sandra Villamizar" w:date="2017-03-24T14:35:00Z" w:initials="SV">
     <w:p>
       <w:pPr>
         <w:pStyle w:val="Textocomentario"/>
@@ -32834,7 +32518,7 @@
         <w:annotationRef/>
       </w:r>
       <w:r>
-        <w:t>A-25</w:t>
+        <w:t>Tal ve comentarlo en los primeros sprints</w:t>
       </w:r>
     </w:p>
   </w:comment>
@@ -32850,7 +32534,7 @@
         <w:annotationRef/>
       </w:r>
       <w:r>
-        <w:t>Tal ve comentarlo en los primeros sprints</w:t>
+        <w:t>Comentarlo en el sprint anterior</w:t>
       </w:r>
     </w:p>
   </w:comment>
@@ -32866,11 +32550,11 @@
         <w:annotationRef/>
       </w:r>
       <w:r>
-        <w:t>Comentarlo en el sprint anterior</w:t>
+        <w:t>Mencionar sprints pasados.</w:t>
       </w:r>
     </w:p>
   </w:comment>
-  <w:comment w:id="77" w:author="Sandra Villamizar" w:date="2017-03-24T14:35:00Z" w:initials="SV">
+  <w:comment w:id="77" w:author="Sandra Villamizar" w:date="2017-03-24T18:15:00Z" w:initials="SV">
     <w:p>
       <w:pPr>
         <w:pStyle w:val="Textocomentario"/>
@@ -32882,7 +32566,7 @@
         <w:annotationRef/>
       </w:r>
       <w:r>
-        <w:t>Mencionar sprints pasados.</w:t>
+        <w:t>Fotos</w:t>
       </w:r>
     </w:p>
   </w:comment>
@@ -32898,7 +32582,7 @@
         <w:annotationRef/>
       </w:r>
       <w:r>
-        <w:t>Fotos</w:t>
+        <w:t>foto</w:t>
       </w:r>
     </w:p>
   </w:comment>
@@ -32914,7 +32598,7 @@
         <w:annotationRef/>
       </w:r>
       <w:r>
-        <w:t>foto</w:t>
+        <w:t>Fotos</w:t>
       </w:r>
     </w:p>
   </w:comment>
@@ -32930,7 +32614,7 @@
         <w:annotationRef/>
       </w:r>
       <w:r>
-        <w:t>Fotos</w:t>
+        <w:t>Glosario</w:t>
       </w:r>
     </w:p>
   </w:comment>
@@ -32946,11 +32630,43 @@
         <w:annotationRef/>
       </w:r>
       <w:r>
+        <w:t>Foto</w:t>
+      </w:r>
+    </w:p>
+  </w:comment>
+  <w:comment w:id="82" w:author="Sandra Villamizar" w:date="2017-03-25T00:09:00Z" w:initials="SV">
+    <w:p>
+      <w:pPr>
+        <w:pStyle w:val="Textocomentario"/>
+      </w:pPr>
+      <w:r>
+        <w:rPr>
+          <w:rStyle w:val="Refdecomentario"/>
+        </w:rPr>
+        <w:annotationRef/>
+      </w:r>
+      <w:r>
+        <w:t>A-27</w:t>
+      </w:r>
+    </w:p>
+  </w:comment>
+  <w:comment w:id="83" w:author="Sandra Villamizar" w:date="2017-03-24T18:15:00Z" w:initials="SV">
+    <w:p>
+      <w:pPr>
+        <w:pStyle w:val="Textocomentario"/>
+      </w:pPr>
+      <w:r>
+        <w:rPr>
+          <w:rStyle w:val="Refdecomentario"/>
+        </w:rPr>
+        <w:annotationRef/>
+      </w:r>
+      <w:r>
         <w:t>Glosario</w:t>
       </w:r>
     </w:p>
   </w:comment>
-  <w:comment w:id="82" w:author="Sandra Villamizar" w:date="2017-03-24T18:15:00Z" w:initials="SV">
+  <w:comment w:id="84" w:author="Sandra Villamizar" w:date="2017-03-24T21:28:00Z" w:initials="SV">
     <w:p>
       <w:pPr>
         <w:pStyle w:val="Textocomentario"/>
@@ -32962,71 +32678,39 @@
         <w:annotationRef/>
       </w:r>
       <w:r>
+        <w:t>Glosario</w:t>
+      </w:r>
+    </w:p>
+  </w:comment>
+  <w:comment w:id="85" w:author="Sandra Villamizar" w:date="2017-02-28T18:09:00Z" w:initials="SV">
+    <w:p>
+      <w:pPr>
+        <w:pStyle w:val="Textocomentario"/>
+      </w:pPr>
+      <w:r>
+        <w:rPr>
+          <w:rStyle w:val="Refdecomentario"/>
+        </w:rPr>
+        <w:annotationRef/>
+      </w:r>
+      <w:r>
+        <w:t>Glosario</w:t>
+      </w:r>
+    </w:p>
+  </w:comment>
+  <w:comment w:id="86" w:author="Sandra Villamizar" w:date="2017-03-24T21:28:00Z" w:initials="SV">
+    <w:p>
+      <w:pPr>
+        <w:pStyle w:val="Textocomentario"/>
+      </w:pPr>
+      <w:r>
+        <w:rPr>
+          <w:rStyle w:val="Refdecomentario"/>
+        </w:rPr>
+        <w:annotationRef/>
+      </w:r>
+      <w:r>
         <w:t>Foto</w:t>
-      </w:r>
-    </w:p>
-  </w:comment>
-  <w:comment w:id="83" w:author="Sandra Villamizar" w:date="2017-03-25T00:09:00Z" w:initials="SV">
-    <w:p>
-      <w:pPr>
-        <w:pStyle w:val="Textocomentario"/>
-      </w:pPr>
-      <w:r>
-        <w:rPr>
-          <w:rStyle w:val="Refdecomentario"/>
-        </w:rPr>
-        <w:annotationRef/>
-      </w:r>
-      <w:r>
-        <w:t>A-27</w:t>
-      </w:r>
-    </w:p>
-  </w:comment>
-  <w:comment w:id="84" w:author="Sandra Villamizar" w:date="2017-03-24T18:15:00Z" w:initials="SV">
-    <w:p>
-      <w:pPr>
-        <w:pStyle w:val="Textocomentario"/>
-      </w:pPr>
-      <w:r>
-        <w:rPr>
-          <w:rStyle w:val="Refdecomentario"/>
-        </w:rPr>
-        <w:annotationRef/>
-      </w:r>
-      <w:r>
-        <w:t>Glosario</w:t>
-      </w:r>
-    </w:p>
-  </w:comment>
-  <w:comment w:id="85" w:author="Sandra Villamizar" w:date="2017-03-24T21:28:00Z" w:initials="SV">
-    <w:p>
-      <w:pPr>
-        <w:pStyle w:val="Textocomentario"/>
-      </w:pPr>
-      <w:r>
-        <w:rPr>
-          <w:rStyle w:val="Refdecomentario"/>
-        </w:rPr>
-        <w:annotationRef/>
-      </w:r>
-      <w:r>
-        <w:t>Glosario</w:t>
-      </w:r>
-    </w:p>
-  </w:comment>
-  <w:comment w:id="86" w:author="Sandra Villamizar" w:date="2017-02-28T18:09:00Z" w:initials="SV">
-    <w:p>
-      <w:pPr>
-        <w:pStyle w:val="Textocomentario"/>
-      </w:pPr>
-      <w:r>
-        <w:rPr>
-          <w:rStyle w:val="Refdecomentario"/>
-        </w:rPr>
-        <w:annotationRef/>
-      </w:r>
-      <w:r>
-        <w:t>Glosario</w:t>
       </w:r>
     </w:p>
   </w:comment>
@@ -33042,11 +32726,11 @@
         <w:annotationRef/>
       </w:r>
       <w:r>
-        <w:t>Foto</w:t>
+        <w:t>Fotossssss</w:t>
       </w:r>
     </w:p>
   </w:comment>
-  <w:comment w:id="88" w:author="Sandra Villamizar" w:date="2017-03-24T21:28:00Z" w:initials="SV">
+  <w:comment w:id="89" w:author="Sandra Villamizar" w:date="2017-03-29T19:08:00Z" w:initials="SV">
     <w:p>
       <w:pPr>
         <w:pStyle w:val="Textocomentario"/>
@@ -33058,7 +32742,7 @@
         <w:annotationRef/>
       </w:r>
       <w:r>
-        <w:t>Fotossssss</w:t>
+        <w:t>glosario</w:t>
       </w:r>
     </w:p>
   </w:comment>
@@ -33330,7 +33014,7 @@
         <w:rStyle w:val="Nmerodepgina"/>
         <w:noProof/>
       </w:rPr>
-      <w:t>55</w:t>
+      <w:t>65</w:t>
     </w:r>
     <w:r>
       <w:rPr>
@@ -34058,9 +33742,9 @@
 <file path=word/numbering.xml><?xml version="1.0" encoding="utf-8"?>
 <w:numbering xmlns:wpc="http://schemas.microsoft.com/office/word/2010/wordprocessingCanvas" xmlns:mo="http://schemas.microsoft.com/office/mac/office/2008/main" xmlns:mc="http://schemas.openxmlformats.org/markup-compatibility/2006" xmlns:mv="urn:schemas-microsoft-com:mac:vml" xmlns:o="urn:schemas-microsoft-com:office:office" xmlns:r="http://schemas.openxmlformats.org/officeDocument/2006/relationships" xmlns:m="http://schemas.openxmlformats.org/officeDocument/2006/math" xmlns:v="urn:schemas-microsoft-com:vml" xmlns:wp14="http://schemas.microsoft.com/office/word/2010/wordprocessingDrawing" xmlns:wp="http://schemas.openxmlformats.org/drawingml/2006/wordprocessingDrawing" xmlns:w10="urn:schemas-microsoft-com:office:word" xmlns:w="http://schemas.openxmlformats.org/wordprocessingml/2006/main" xmlns:w14="http://schemas.microsoft.com/office/word/2010/wordml" xmlns:wpg="http://schemas.microsoft.com/office/word/2010/wordprocessingGroup" xmlns:wpi="http://schemas.microsoft.com/office/word/2010/wordprocessingInk" xmlns:wne="http://schemas.microsoft.com/office/word/2006/wordml" xmlns:wps="http://schemas.microsoft.com/office/word/2010/wordprocessingShape" mc:Ignorable="w14 wp14">
   <w:abstractNum w:abstractNumId="0">
-    <w:nsid w:val="0D5A7743"/>
+    <w:nsid w:val="055D69D0"/>
     <w:multiLevelType w:val="hybridMultilevel"/>
-    <w:tmpl w:val="25E2B70A"/>
+    <w:tmpl w:val="38FEBF26"/>
     <w:lvl w:ilvl="0" w:tplc="0C0A0001">
       <w:start w:val="1"/>
       <w:numFmt w:val="bullet"/>
@@ -34171,6 +33855,119 @@
     </w:lvl>
   </w:abstractNum>
   <w:abstractNum w:abstractNumId="1">
+    <w:nsid w:val="0D5A7743"/>
+    <w:multiLevelType w:val="hybridMultilevel"/>
+    <w:tmpl w:val="25E2B70A"/>
+    <w:lvl w:ilvl="0" w:tplc="0C0A0001">
+      <w:start w:val="1"/>
+      <w:numFmt w:val="bullet"/>
+      <w:lvlText w:val=""/>
+      <w:lvlJc w:val="left"/>
+      <w:pPr>
+        <w:ind w:left="720" w:hanging="360"/>
+      </w:pPr>
+      <w:rPr>
+        <w:rFonts w:ascii="Symbol" w:hAnsi="Symbol" w:hint="default"/>
+      </w:rPr>
+    </w:lvl>
+    <w:lvl w:ilvl="1" w:tplc="0C0A0003" w:tentative="1">
+      <w:start w:val="1"/>
+      <w:numFmt w:val="bullet"/>
+      <w:lvlText w:val="o"/>
+      <w:lvlJc w:val="left"/>
+      <w:pPr>
+        <w:ind w:left="1440" w:hanging="360"/>
+      </w:pPr>
+      <w:rPr>
+        <w:rFonts w:ascii="Courier New" w:hAnsi="Courier New" w:hint="default"/>
+      </w:rPr>
+    </w:lvl>
+    <w:lvl w:ilvl="2" w:tplc="0C0A0005" w:tentative="1">
+      <w:start w:val="1"/>
+      <w:numFmt w:val="bullet"/>
+      <w:lvlText w:val=""/>
+      <w:lvlJc w:val="left"/>
+      <w:pPr>
+        <w:ind w:left="2160" w:hanging="360"/>
+      </w:pPr>
+      <w:rPr>
+        <w:rFonts w:ascii="Wingdings" w:hAnsi="Wingdings" w:hint="default"/>
+      </w:rPr>
+    </w:lvl>
+    <w:lvl w:ilvl="3" w:tplc="0C0A0001" w:tentative="1">
+      <w:start w:val="1"/>
+      <w:numFmt w:val="bullet"/>
+      <w:lvlText w:val=""/>
+      <w:lvlJc w:val="left"/>
+      <w:pPr>
+        <w:ind w:left="2880" w:hanging="360"/>
+      </w:pPr>
+      <w:rPr>
+        <w:rFonts w:ascii="Symbol" w:hAnsi="Symbol" w:hint="default"/>
+      </w:rPr>
+    </w:lvl>
+    <w:lvl w:ilvl="4" w:tplc="0C0A0003" w:tentative="1">
+      <w:start w:val="1"/>
+      <w:numFmt w:val="bullet"/>
+      <w:lvlText w:val="o"/>
+      <w:lvlJc w:val="left"/>
+      <w:pPr>
+        <w:ind w:left="3600" w:hanging="360"/>
+      </w:pPr>
+      <w:rPr>
+        <w:rFonts w:ascii="Courier New" w:hAnsi="Courier New" w:hint="default"/>
+      </w:rPr>
+    </w:lvl>
+    <w:lvl w:ilvl="5" w:tplc="0C0A0005" w:tentative="1">
+      <w:start w:val="1"/>
+      <w:numFmt w:val="bullet"/>
+      <w:lvlText w:val=""/>
+      <w:lvlJc w:val="left"/>
+      <w:pPr>
+        <w:ind w:left="4320" w:hanging="360"/>
+      </w:pPr>
+      <w:rPr>
+        <w:rFonts w:ascii="Wingdings" w:hAnsi="Wingdings" w:hint="default"/>
+      </w:rPr>
+    </w:lvl>
+    <w:lvl w:ilvl="6" w:tplc="0C0A0001" w:tentative="1">
+      <w:start w:val="1"/>
+      <w:numFmt w:val="bullet"/>
+      <w:lvlText w:val=""/>
+      <w:lvlJc w:val="left"/>
+      <w:pPr>
+        <w:ind w:left="5040" w:hanging="360"/>
+      </w:pPr>
+      <w:rPr>
+        <w:rFonts w:ascii="Symbol" w:hAnsi="Symbol" w:hint="default"/>
+      </w:rPr>
+    </w:lvl>
+    <w:lvl w:ilvl="7" w:tplc="0C0A0003" w:tentative="1">
+      <w:start w:val="1"/>
+      <w:numFmt w:val="bullet"/>
+      <w:lvlText w:val="o"/>
+      <w:lvlJc w:val="left"/>
+      <w:pPr>
+        <w:ind w:left="5760" w:hanging="360"/>
+      </w:pPr>
+      <w:rPr>
+        <w:rFonts w:ascii="Courier New" w:hAnsi="Courier New" w:hint="default"/>
+      </w:rPr>
+    </w:lvl>
+    <w:lvl w:ilvl="8" w:tplc="0C0A0005" w:tentative="1">
+      <w:start w:val="1"/>
+      <w:numFmt w:val="bullet"/>
+      <w:lvlText w:val=""/>
+      <w:lvlJc w:val="left"/>
+      <w:pPr>
+        <w:ind w:left="6480" w:hanging="360"/>
+      </w:pPr>
+      <w:rPr>
+        <w:rFonts w:ascii="Wingdings" w:hAnsi="Wingdings" w:hint="default"/>
+      </w:rPr>
+    </w:lvl>
+  </w:abstractNum>
+  <w:abstractNum w:abstractNumId="2">
     <w:nsid w:val="10577D50"/>
     <w:multiLevelType w:val="hybridMultilevel"/>
     <w:tmpl w:val="F54C293C"/>
@@ -34283,7 +34080,7 @@
       </w:rPr>
     </w:lvl>
   </w:abstractNum>
-  <w:abstractNum w:abstractNumId="2">
+  <w:abstractNum w:abstractNumId="3">
     <w:nsid w:val="12480C5B"/>
     <w:multiLevelType w:val="hybridMultilevel"/>
     <w:tmpl w:val="64E04CAA"/>
@@ -34396,7 +34193,7 @@
       </w:rPr>
     </w:lvl>
   </w:abstractNum>
-  <w:abstractNum w:abstractNumId="3">
+  <w:abstractNum w:abstractNumId="4">
     <w:nsid w:val="163113C3"/>
     <w:multiLevelType w:val="hybridMultilevel"/>
     <w:tmpl w:val="9036014E"/>
@@ -34482,7 +34279,7 @@
       </w:pPr>
     </w:lvl>
   </w:abstractNum>
-  <w:abstractNum w:abstractNumId="4">
+  <w:abstractNum w:abstractNumId="5">
     <w:nsid w:val="29B076B9"/>
     <w:multiLevelType w:val="hybridMultilevel"/>
     <w:tmpl w:val="ECECC306"/>
@@ -34595,7 +34392,7 @@
       </w:rPr>
     </w:lvl>
   </w:abstractNum>
-  <w:abstractNum w:abstractNumId="5">
+  <w:abstractNum w:abstractNumId="6">
     <w:nsid w:val="2F5755C5"/>
     <w:multiLevelType w:val="hybridMultilevel"/>
     <w:tmpl w:val="7B1E9B16"/>
@@ -34708,7 +34505,7 @@
       </w:rPr>
     </w:lvl>
   </w:abstractNum>
-  <w:abstractNum w:abstractNumId="6">
+  <w:abstractNum w:abstractNumId="7">
     <w:nsid w:val="413838DF"/>
     <w:multiLevelType w:val="hybridMultilevel"/>
     <w:tmpl w:val="28C099FA"/>
@@ -34794,7 +34591,120 @@
       </w:pPr>
     </w:lvl>
   </w:abstractNum>
-  <w:abstractNum w:abstractNumId="7">
+  <w:abstractNum w:abstractNumId="8">
+    <w:nsid w:val="41A46855"/>
+    <w:multiLevelType w:val="hybridMultilevel"/>
+    <w:tmpl w:val="91260B7A"/>
+    <w:lvl w:ilvl="0" w:tplc="0C0A0001">
+      <w:start w:val="1"/>
+      <w:numFmt w:val="bullet"/>
+      <w:lvlText w:val=""/>
+      <w:lvlJc w:val="left"/>
+      <w:pPr>
+        <w:ind w:left="720" w:hanging="360"/>
+      </w:pPr>
+      <w:rPr>
+        <w:rFonts w:ascii="Symbol" w:hAnsi="Symbol" w:hint="default"/>
+      </w:rPr>
+    </w:lvl>
+    <w:lvl w:ilvl="1" w:tplc="0C0A0003" w:tentative="1">
+      <w:start w:val="1"/>
+      <w:numFmt w:val="bullet"/>
+      <w:lvlText w:val="o"/>
+      <w:lvlJc w:val="left"/>
+      <w:pPr>
+        <w:ind w:left="1440" w:hanging="360"/>
+      </w:pPr>
+      <w:rPr>
+        <w:rFonts w:ascii="Courier New" w:hAnsi="Courier New" w:hint="default"/>
+      </w:rPr>
+    </w:lvl>
+    <w:lvl w:ilvl="2" w:tplc="0C0A0005" w:tentative="1">
+      <w:start w:val="1"/>
+      <w:numFmt w:val="bullet"/>
+      <w:lvlText w:val=""/>
+      <w:lvlJc w:val="left"/>
+      <w:pPr>
+        <w:ind w:left="2160" w:hanging="360"/>
+      </w:pPr>
+      <w:rPr>
+        <w:rFonts w:ascii="Wingdings" w:hAnsi="Wingdings" w:hint="default"/>
+      </w:rPr>
+    </w:lvl>
+    <w:lvl w:ilvl="3" w:tplc="0C0A0001" w:tentative="1">
+      <w:start w:val="1"/>
+      <w:numFmt w:val="bullet"/>
+      <w:lvlText w:val=""/>
+      <w:lvlJc w:val="left"/>
+      <w:pPr>
+        <w:ind w:left="2880" w:hanging="360"/>
+      </w:pPr>
+      <w:rPr>
+        <w:rFonts w:ascii="Symbol" w:hAnsi="Symbol" w:hint="default"/>
+      </w:rPr>
+    </w:lvl>
+    <w:lvl w:ilvl="4" w:tplc="0C0A0003" w:tentative="1">
+      <w:start w:val="1"/>
+      <w:numFmt w:val="bullet"/>
+      <w:lvlText w:val="o"/>
+      <w:lvlJc w:val="left"/>
+      <w:pPr>
+        <w:ind w:left="3600" w:hanging="360"/>
+      </w:pPr>
+      <w:rPr>
+        <w:rFonts w:ascii="Courier New" w:hAnsi="Courier New" w:hint="default"/>
+      </w:rPr>
+    </w:lvl>
+    <w:lvl w:ilvl="5" w:tplc="0C0A0005" w:tentative="1">
+      <w:start w:val="1"/>
+      <w:numFmt w:val="bullet"/>
+      <w:lvlText w:val=""/>
+      <w:lvlJc w:val="left"/>
+      <w:pPr>
+        <w:ind w:left="4320" w:hanging="360"/>
+      </w:pPr>
+      <w:rPr>
+        <w:rFonts w:ascii="Wingdings" w:hAnsi="Wingdings" w:hint="default"/>
+      </w:rPr>
+    </w:lvl>
+    <w:lvl w:ilvl="6" w:tplc="0C0A0001" w:tentative="1">
+      <w:start w:val="1"/>
+      <w:numFmt w:val="bullet"/>
+      <w:lvlText w:val=""/>
+      <w:lvlJc w:val="left"/>
+      <w:pPr>
+        <w:ind w:left="5040" w:hanging="360"/>
+      </w:pPr>
+      <w:rPr>
+        <w:rFonts w:ascii="Symbol" w:hAnsi="Symbol" w:hint="default"/>
+      </w:rPr>
+    </w:lvl>
+    <w:lvl w:ilvl="7" w:tplc="0C0A0003" w:tentative="1">
+      <w:start w:val="1"/>
+      <w:numFmt w:val="bullet"/>
+      <w:lvlText w:val="o"/>
+      <w:lvlJc w:val="left"/>
+      <w:pPr>
+        <w:ind w:left="5760" w:hanging="360"/>
+      </w:pPr>
+      <w:rPr>
+        <w:rFonts w:ascii="Courier New" w:hAnsi="Courier New" w:hint="default"/>
+      </w:rPr>
+    </w:lvl>
+    <w:lvl w:ilvl="8" w:tplc="0C0A0005" w:tentative="1">
+      <w:start w:val="1"/>
+      <w:numFmt w:val="bullet"/>
+      <w:lvlText w:val=""/>
+      <w:lvlJc w:val="left"/>
+      <w:pPr>
+        <w:ind w:left="6480" w:hanging="360"/>
+      </w:pPr>
+      <w:rPr>
+        <w:rFonts w:ascii="Wingdings" w:hAnsi="Wingdings" w:hint="default"/>
+      </w:rPr>
+    </w:lvl>
+  </w:abstractNum>
+  <w:abstractNum w:abstractNumId="9">
     <w:nsid w:val="6BB12FF7"/>
     <w:multiLevelType w:val="multilevel"/>
     <w:tmpl w:val="A510D84C"/>
@@ -34943,7 +34853,7 @@
       </w:rPr>
     </w:lvl>
   </w:abstractNum>
-  <w:abstractNum w:abstractNumId="8">
+  <w:abstractNum w:abstractNumId="10">
     <w:nsid w:val="6C8D2FFB"/>
     <w:multiLevelType w:val="hybridMultilevel"/>
     <w:tmpl w:val="370E63D2"/>
@@ -35056,7 +34966,7 @@
       </w:rPr>
     </w:lvl>
   </w:abstractNum>
-  <w:abstractNum w:abstractNumId="9">
+  <w:abstractNum w:abstractNumId="11">
     <w:nsid w:val="6F7D62DE"/>
     <w:multiLevelType w:val="hybridMultilevel"/>
     <w:tmpl w:val="44ACCF10"/>
@@ -35146,7 +35056,7 @@
       </w:pPr>
     </w:lvl>
   </w:abstractNum>
-  <w:abstractNum w:abstractNumId="10">
+  <w:abstractNum w:abstractNumId="12">
     <w:nsid w:val="76266A67"/>
     <w:multiLevelType w:val="hybridMultilevel"/>
     <w:tmpl w:val="9036014E"/>
@@ -35232,7 +35142,7 @@
       </w:pPr>
     </w:lvl>
   </w:abstractNum>
-  <w:abstractNum w:abstractNumId="11">
+  <w:abstractNum w:abstractNumId="13">
     <w:nsid w:val="76AB40FE"/>
     <w:multiLevelType w:val="hybridMultilevel"/>
     <w:tmpl w:val="1BB8A284"/>
@@ -35345,7 +35255,7 @@
       </w:rPr>
     </w:lvl>
   </w:abstractNum>
-  <w:abstractNum w:abstractNumId="12">
+  <w:abstractNum w:abstractNumId="14">
     <w:nsid w:val="7A990ECE"/>
     <w:multiLevelType w:val="hybridMultilevel"/>
     <w:tmpl w:val="704812B4"/>
@@ -35431,7 +35341,7 @@
       </w:pPr>
     </w:lvl>
   </w:abstractNum>
-  <w:abstractNum w:abstractNumId="13">
+  <w:abstractNum w:abstractNumId="15">
     <w:nsid w:val="7D102C3C"/>
     <w:multiLevelType w:val="hybridMultilevel"/>
     <w:tmpl w:val="C8F02634"/>
@@ -35520,7 +35430,7 @@
       </w:pPr>
     </w:lvl>
   </w:abstractNum>
-  <w:abstractNum w:abstractNumId="14">
+  <w:abstractNum w:abstractNumId="16">
     <w:nsid w:val="7F967A88"/>
     <w:multiLevelType w:val="hybridMultilevel"/>
     <w:tmpl w:val="E976E25C"/>
@@ -35634,49 +35544,55 @@
     </w:lvl>
   </w:abstractNum>
   <w:num w:numId="1">
+    <w:abstractNumId w:val="5"/>
+  </w:num>
+  <w:num w:numId="2">
     <w:abstractNumId w:val="4"/>
   </w:num>
-  <w:num w:numId="2">
+  <w:num w:numId="3">
+    <w:abstractNumId w:val="13"/>
+  </w:num>
+  <w:num w:numId="4">
+    <w:abstractNumId w:val="6"/>
+  </w:num>
+  <w:num w:numId="5">
+    <w:abstractNumId w:val="2"/>
+  </w:num>
+  <w:num w:numId="6">
+    <w:abstractNumId w:val="14"/>
+  </w:num>
+  <w:num w:numId="7">
+    <w:abstractNumId w:val="11"/>
+  </w:num>
+  <w:num w:numId="8">
+    <w:abstractNumId w:val="16"/>
+  </w:num>
+  <w:num w:numId="9">
+    <w:abstractNumId w:val="9"/>
+  </w:num>
+  <w:num w:numId="10">
+    <w:abstractNumId w:val="10"/>
+  </w:num>
+  <w:num w:numId="11">
     <w:abstractNumId w:val="3"/>
   </w:num>
-  <w:num w:numId="3">
-    <w:abstractNumId w:val="11"/>
-  </w:num>
-  <w:num w:numId="4">
-    <w:abstractNumId w:val="5"/>
-  </w:num>
-  <w:num w:numId="5">
+  <w:num w:numId="12">
     <w:abstractNumId w:val="1"/>
   </w:num>
-  <w:num w:numId="6">
+  <w:num w:numId="13">
     <w:abstractNumId w:val="12"/>
   </w:num>
-  <w:num w:numId="7">
-    <w:abstractNumId w:val="9"/>
+  <w:num w:numId="14">
+    <w:abstractNumId w:val="15"/>
   </w:num>
-  <w:num w:numId="8">
-    <w:abstractNumId w:val="14"/>
-  </w:num>
-  <w:num w:numId="9">
+  <w:num w:numId="15">
     <w:abstractNumId w:val="7"/>
   </w:num>
-  <w:num w:numId="10">
+  <w:num w:numId="16">
     <w:abstractNumId w:val="8"/>
   </w:num>
-  <w:num w:numId="11">
-    <w:abstractNumId w:val="2"/>
-  </w:num>
-  <w:num w:numId="12">
+  <w:num w:numId="17">
     <w:abstractNumId w:val="0"/>
-  </w:num>
-  <w:num w:numId="13">
-    <w:abstractNumId w:val="10"/>
-  </w:num>
-  <w:num w:numId="14">
-    <w:abstractNumId w:val="13"/>
-  </w:num>
-  <w:num w:numId="15">
-    <w:abstractNumId w:val="6"/>
   </w:num>
 </w:numbering>
 </file>
@@ -43971,7 +43887,7 @@
 </file>
 
 <file path=customXml/itemProps1.xml><?xml version="1.0" encoding="utf-8"?>
-<ds:datastoreItem xmlns:ds="http://schemas.openxmlformats.org/officeDocument/2006/customXml" ds:itemID="{1AC69767-6E03-6A45-BC0A-5574599E9E63}">
+<ds:datastoreItem xmlns:ds="http://schemas.openxmlformats.org/officeDocument/2006/customXml" ds:itemID="{DABDB70B-F9A4-364D-A218-CD8256F483B9}">
   <ds:schemaRefs>
     <ds:schemaRef ds:uri="http://schemas.openxmlformats.org/officeDocument/2006/bibliography"/>
   </ds:schemaRefs>

</xml_diff>